<commit_message>
Ajout des étapes pour le lancement en background
</commit_message>
<xml_diff>
--- a/DocumentationTechnique.docx
+++ b/DocumentationTechnique.docx
@@ -18,101 +18,253 @@
     </w:p>
     <w:p>
       <w:pPr>
-        <w:rPr>
-          <w:rFonts w:asciiTheme="majorHAnsi" w:eastAsiaTheme="majorEastAsia" w:hAnsiTheme="majorHAnsi" w:cstheme="majorBidi"/>
-          <w:color w:val="2E74B5" w:themeColor="accent1" w:themeShade="BF"/>
-          <w:sz w:val="32"/>
-          <w:szCs w:val="32"/>
-          <w:lang w:val="fr-CH"/>
-        </w:rPr>
-      </w:pPr>
-      <w:r>
-        <w:rPr>
-          <w:lang w:val="fr-CH"/>
-        </w:rPr>
-        <w:br w:type="page"/>
-      </w:r>
-    </w:p>
-    <w:p>
-      <w:pPr>
         <w:pStyle w:val="Titre1"/>
         <w:rPr>
           <w:lang w:val="fr-CH"/>
         </w:rPr>
       </w:pPr>
+      <w:r>
+        <w:rPr>
+          <w:lang w:val="fr-CH"/>
+        </w:rPr>
+        <w:t>Cahier des charges</w:t>
+      </w:r>
+    </w:p>
+    <w:p>
+      <w:pPr>
+        <w:pStyle w:val="Titre2"/>
+        <w:rPr>
+          <w:lang w:val="fr-CH"/>
+        </w:rPr>
+      </w:pPr>
+      <w:r>
+        <w:rPr>
+          <w:lang w:val="fr-CH"/>
+        </w:rPr>
+        <w:t>Description du projet</w:t>
+      </w:r>
+    </w:p>
+    <w:p>
+      <w:pPr>
+        <w:pStyle w:val="Titre2"/>
+        <w:rPr>
+          <w:lang w:val="fr-CH"/>
+        </w:rPr>
+      </w:pPr>
+      <w:r>
+        <w:rPr>
+          <w:lang w:val="fr-CH"/>
+        </w:rPr>
+        <w:t>Travail à réaliser</w:t>
+      </w:r>
+    </w:p>
+    <w:p>
+      <w:pPr>
+        <w:pStyle w:val="Titre2"/>
+        <w:rPr>
+          <w:lang w:val="fr-CH"/>
+        </w:rPr>
+      </w:pPr>
+      <w:r>
+        <w:rPr>
+          <w:lang w:val="fr-CH"/>
+        </w:rPr>
+        <w:t>Outils utilisés</w:t>
+      </w:r>
+    </w:p>
+    <w:p>
+      <w:pPr>
+        <w:pStyle w:val="Titre2"/>
+        <w:rPr>
+          <w:lang w:val="fr-CH"/>
+        </w:rPr>
+      </w:pPr>
+      <w:r>
+        <w:rPr>
+          <w:lang w:val="fr-CH"/>
+        </w:rPr>
+        <w:t>Comment avons-nous procédé ?</w:t>
+      </w:r>
+    </w:p>
+    <w:p>
+      <w:pPr>
+        <w:pStyle w:val="Titre3"/>
+        <w:rPr>
+          <w:lang w:val="fr-CH"/>
+        </w:rPr>
+      </w:pPr>
+      <w:r>
+        <w:rPr>
+          <w:lang w:val="fr-CH"/>
+        </w:rPr>
+        <w:t>Exécution d’un script Python en background</w:t>
+      </w:r>
+    </w:p>
+    <w:p>
+      <w:pPr>
+        <w:ind w:left="426"/>
+        <w:rPr>
+          <w:lang w:val="fr-CH"/>
+        </w:rPr>
+      </w:pPr>
+      <w:r>
+        <w:rPr>
+          <w:lang w:val="fr-CH"/>
+        </w:rPr>
+        <w:t>Pour Pouvoir exécuter</w:t>
+      </w:r>
+      <w:r>
+        <w:rPr>
+          <w:lang w:val="fr-CH"/>
+        </w:rPr>
+        <w:t xml:space="preserve"> le script python en arrière-plan j’ai utilisé le « planificateur de tâches » de Windows </w:t>
+      </w:r>
+    </w:p>
+    <w:p>
+      <w:pPr>
+        <w:pStyle w:val="Paragraphedeliste"/>
+        <w:numPr>
+          <w:ilvl w:val="0"/>
+          <w:numId w:val="1"/>
+        </w:numPr>
+        <w:rPr>
+          <w:lang w:val="fr-CH"/>
+        </w:rPr>
+      </w:pPr>
+      <w:r>
+        <w:rPr>
+          <w:lang w:val="fr-CH"/>
+        </w:rPr>
+        <w:t>Dans le planificateur de tâches, sous Actions j’ai cliqué sur « créer une Tâche »</w:t>
+      </w:r>
+    </w:p>
+    <w:p>
+      <w:pPr>
+        <w:pStyle w:val="Paragraphedeliste"/>
+        <w:numPr>
+          <w:ilvl w:val="0"/>
+          <w:numId w:val="1"/>
+        </w:numPr>
+        <w:rPr>
+          <w:lang w:val="fr-CH"/>
+        </w:rPr>
+      </w:pPr>
+      <w:r>
+        <w:rPr>
+          <w:lang w:val="fr-CH"/>
+        </w:rPr>
+        <w:t>Je l’ai appelé « FolderScan », puis sous Options de sécurité j’ai coché les options comme si dessous</w:t>
+      </w:r>
+    </w:p>
+    <w:p>
+      <w:pPr>
+        <w:jc w:val="center"/>
+        <w:rPr>
+          <w:lang w:val="fr-CH"/>
+        </w:rPr>
+      </w:pPr>
+      <w:r>
+        <w:rPr>
+          <w:lang w:val="fr-CH"/>
+        </w:rPr>
+        <w:pict>
+          <v:shapetype id="_x0000_t75" coordsize="21600,21600" o:spt="75" o:preferrelative="t" path="m@4@5l@4@11@9@11@9@5xe" filled="f" stroked="f">
+            <v:stroke joinstyle="miter"/>
+            <v:formulas>
+              <v:f eqn="if lineDrawn pixelLineWidth 0"/>
+              <v:f eqn="sum @0 1 0"/>
+              <v:f eqn="sum 0 0 @1"/>
+              <v:f eqn="prod @2 1 2"/>
+              <v:f eqn="prod @3 21600 pixelWidth"/>
+              <v:f eqn="prod @3 21600 pixelHeight"/>
+              <v:f eqn="sum @0 0 1"/>
+              <v:f eqn="prod @6 1 2"/>
+              <v:f eqn="prod @7 21600 pixelWidth"/>
+              <v:f eqn="sum @8 21600 0"/>
+              <v:f eqn="prod @7 21600 pixelHeight"/>
+              <v:f eqn="sum @10 21600 0"/>
+            </v:formulas>
+            <v:path o:extrusionok="f" gradientshapeok="t" o:connecttype="rect"/>
+            <o:lock v:ext="edit" aspectratio="t"/>
+          </v:shapetype>
+          <v:shape id="_x0000_i1025" type="#_x0000_t75" style="width:334.5pt;height:254.25pt">
+            <v:imagedata r:id="rId5" o:title="Annotation 2019-12-18 144157"/>
+          </v:shape>
+        </w:pict>
+      </w:r>
       <w:bookmarkStart w:id="0" w:name="_GoBack"/>
       <w:bookmarkEnd w:id="0"/>
-      <w:r>
-        <w:rPr>
-          <w:lang w:val="fr-CH"/>
-        </w:rPr>
-        <w:lastRenderedPageBreak/>
-        <w:t>Cahier des charges</w:t>
-      </w:r>
-    </w:p>
-    <w:p>
-      <w:pPr>
-        <w:pStyle w:val="Titre2"/>
-        <w:rPr>
-          <w:lang w:val="fr-CH"/>
-        </w:rPr>
-      </w:pPr>
-      <w:r>
-        <w:rPr>
-          <w:lang w:val="fr-CH"/>
-        </w:rPr>
-        <w:t>Description du projet</w:t>
-      </w:r>
-    </w:p>
-    <w:p>
-      <w:pPr>
-        <w:pStyle w:val="Titre2"/>
-        <w:rPr>
-          <w:lang w:val="fr-CH"/>
-        </w:rPr>
-      </w:pPr>
-      <w:r>
-        <w:rPr>
-          <w:lang w:val="fr-CH"/>
-        </w:rPr>
-        <w:t>Travail à réaliser</w:t>
-      </w:r>
-    </w:p>
-    <w:p>
-      <w:pPr>
-        <w:pStyle w:val="Titre2"/>
-        <w:rPr>
-          <w:lang w:val="fr-CH"/>
-        </w:rPr>
-      </w:pPr>
-      <w:r>
-        <w:rPr>
-          <w:lang w:val="fr-CH"/>
-        </w:rPr>
-        <w:t>Outils utilisés</w:t>
-      </w:r>
-    </w:p>
-    <w:p>
-      <w:pPr>
-        <w:pStyle w:val="Titre2"/>
-        <w:rPr>
-          <w:lang w:val="fr-CH"/>
-        </w:rPr>
-      </w:pPr>
-      <w:r>
-        <w:rPr>
-          <w:lang w:val="fr-CH"/>
-        </w:rPr>
-        <w:t>Comment avons-nous procédé ?</w:t>
-      </w:r>
-    </w:p>
-    <w:p>
-      <w:pPr>
-        <w:rPr>
-          <w:rFonts w:asciiTheme="majorHAnsi" w:eastAsiaTheme="majorEastAsia" w:hAnsiTheme="majorHAnsi" w:cstheme="majorBidi"/>
-          <w:color w:val="2E74B5" w:themeColor="accent1" w:themeShade="BF"/>
-          <w:sz w:val="32"/>
-          <w:szCs w:val="32"/>
+    </w:p>
+    <w:p>
+      <w:pPr>
+        <w:pStyle w:val="Paragraphedeliste"/>
+        <w:numPr>
+          <w:ilvl w:val="0"/>
+          <w:numId w:val="1"/>
+        </w:numPr>
+        <w:rPr>
+          <w:lang w:val="fr-CH"/>
+        </w:rPr>
+      </w:pPr>
+      <w:r>
+        <w:rPr>
+          <w:lang w:val="fr-CH"/>
+        </w:rPr>
+        <w:t>Dans l’onglet Actions j’ai ajouté une nouvelle action « Démarrer un programme »</w:t>
+      </w:r>
+    </w:p>
+    <w:p>
+      <w:pPr>
+        <w:pStyle w:val="Paragraphedeliste"/>
+        <w:numPr>
+          <w:ilvl w:val="0"/>
+          <w:numId w:val="1"/>
+        </w:numPr>
+        <w:rPr>
+          <w:lang w:val="fr-CH"/>
+        </w:rPr>
+      </w:pPr>
+      <w:r>
+        <w:rPr>
+          <w:lang w:val="fr-CH"/>
+        </w:rPr>
+        <w:t>Ajouter le lien vers le script « fileDetector.py » sous Programme/script :</w:t>
+      </w:r>
+      <w:r>
+        <w:rPr>
+          <w:lang w:val="fr-CH"/>
+        </w:rPr>
+        <w:t xml:space="preserve"> et cliquez sur OK</w:t>
+      </w:r>
+    </w:p>
+    <w:p>
+      <w:pPr>
+        <w:pStyle w:val="Paragraphedeliste"/>
+        <w:numPr>
+          <w:ilvl w:val="0"/>
+          <w:numId w:val="1"/>
+        </w:numPr>
+        <w:rPr>
+          <w:lang w:val="fr-CH"/>
+        </w:rPr>
+      </w:pPr>
+      <w:r>
+        <w:rPr>
+          <w:lang w:val="fr-CH"/>
+        </w:rPr>
+        <w:t xml:space="preserve">Pour finir </w:t>
+      </w:r>
+      <w:r>
+        <w:rPr>
+          <w:lang w:val="fr-CH"/>
+        </w:rPr>
+        <w:t>clic droit sur la nouvelle tâche, puis Exécuter</w:t>
+      </w:r>
+    </w:p>
+    <w:p>
+      <w:pPr>
+        <w:pStyle w:val="Titre3"/>
+        <w:rPr>
           <w:lang w:val="fr-CH"/>
         </w:rPr>
       </w:pPr>
@@ -125,6 +277,13 @@
     </w:p>
     <w:p>
       <w:pPr>
+        <w:rPr>
+          <w:lang w:val="fr-CH"/>
+        </w:rPr>
+      </w:pPr>
+    </w:p>
+    <w:p>
+      <w:pPr>
         <w:pStyle w:val="Titre1"/>
         <w:rPr>
           <w:lang w:val="fr-CH"/>
@@ -134,7 +293,6 @@
         <w:rPr>
           <w:lang w:val="fr-CH"/>
         </w:rPr>
-        <w:lastRenderedPageBreak/>
         <w:t>Réalisations</w:t>
       </w:r>
     </w:p>
@@ -206,6 +364,100 @@
     </w:sectPr>
   </w:body>
 </w:document>
+</file>
+
+<file path=word/numbering.xml><?xml version="1.0" encoding="utf-8"?>
+<w:numbering xmlns:wpc="http://schemas.microsoft.com/office/word/2010/wordprocessingCanvas" xmlns:cx="http://schemas.microsoft.com/office/drawing/2014/chartex" xmlns:cx1="http://schemas.microsoft.com/office/drawing/2015/9/8/chartex" xmlns:mc="http://schemas.openxmlformats.org/markup-compatibility/2006" xmlns:o="urn:schemas-microsoft-com:office:office" xmlns:r="http://schemas.openxmlformats.org/officeDocument/2006/relationships" xmlns:m="http://schemas.openxmlformats.org/officeDocument/2006/math" xmlns:v="urn:schemas-microsoft-com:vml" xmlns:wp14="http://schemas.microsoft.com/office/word/2010/wordprocessingDrawing" xmlns:wp="http://schemas.openxmlformats.org/drawingml/2006/wordprocessingDrawing" xmlns:w10="urn:schemas-microsoft-com:office:word" xmlns:w="http://schemas.openxmlformats.org/wordprocessingml/2006/main" xmlns:w14="http://schemas.microsoft.com/office/word/2010/wordml" xmlns:w15="http://schemas.microsoft.com/office/word/2012/wordml" xmlns:w16se="http://schemas.microsoft.com/office/word/2015/wordml/symex" xmlns:wpg="http://schemas.microsoft.com/office/word/2010/wordprocessingGroup" xmlns:wpi="http://schemas.microsoft.com/office/word/2010/wordprocessingInk" xmlns:wne="http://schemas.microsoft.com/office/word/2006/wordml" xmlns:wps="http://schemas.microsoft.com/office/word/2010/wordprocessingShape" mc:Ignorable="w14 w15 w16se wp14">
+  <w:abstractNum w:abstractNumId="0" w15:restartNumberingAfterBreak="0">
+    <w:nsid w:val="37D23283"/>
+    <w:multiLevelType w:val="hybridMultilevel"/>
+    <w:tmpl w:val="EC0647DE"/>
+    <w:lvl w:ilvl="0" w:tplc="100C000F">
+      <w:start w:val="1"/>
+      <w:numFmt w:val="decimal"/>
+      <w:lvlText w:val="%1."/>
+      <w:lvlJc w:val="left"/>
+      <w:pPr>
+        <w:ind w:left="1146" w:hanging="360"/>
+      </w:pPr>
+    </w:lvl>
+    <w:lvl w:ilvl="1" w:tplc="100C0019" w:tentative="1">
+      <w:start w:val="1"/>
+      <w:numFmt w:val="lowerLetter"/>
+      <w:lvlText w:val="%2."/>
+      <w:lvlJc w:val="left"/>
+      <w:pPr>
+        <w:ind w:left="1866" w:hanging="360"/>
+      </w:pPr>
+    </w:lvl>
+    <w:lvl w:ilvl="2" w:tplc="100C001B" w:tentative="1">
+      <w:start w:val="1"/>
+      <w:numFmt w:val="lowerRoman"/>
+      <w:lvlText w:val="%3."/>
+      <w:lvlJc w:val="right"/>
+      <w:pPr>
+        <w:ind w:left="2586" w:hanging="180"/>
+      </w:pPr>
+    </w:lvl>
+    <w:lvl w:ilvl="3" w:tplc="100C000F" w:tentative="1">
+      <w:start w:val="1"/>
+      <w:numFmt w:val="decimal"/>
+      <w:lvlText w:val="%4."/>
+      <w:lvlJc w:val="left"/>
+      <w:pPr>
+        <w:ind w:left="3306" w:hanging="360"/>
+      </w:pPr>
+    </w:lvl>
+    <w:lvl w:ilvl="4" w:tplc="100C0019" w:tentative="1">
+      <w:start w:val="1"/>
+      <w:numFmt w:val="lowerLetter"/>
+      <w:lvlText w:val="%5."/>
+      <w:lvlJc w:val="left"/>
+      <w:pPr>
+        <w:ind w:left="4026" w:hanging="360"/>
+      </w:pPr>
+    </w:lvl>
+    <w:lvl w:ilvl="5" w:tplc="100C001B" w:tentative="1">
+      <w:start w:val="1"/>
+      <w:numFmt w:val="lowerRoman"/>
+      <w:lvlText w:val="%6."/>
+      <w:lvlJc w:val="right"/>
+      <w:pPr>
+        <w:ind w:left="4746" w:hanging="180"/>
+      </w:pPr>
+    </w:lvl>
+    <w:lvl w:ilvl="6" w:tplc="100C000F" w:tentative="1">
+      <w:start w:val="1"/>
+      <w:numFmt w:val="decimal"/>
+      <w:lvlText w:val="%7."/>
+      <w:lvlJc w:val="left"/>
+      <w:pPr>
+        <w:ind w:left="5466" w:hanging="360"/>
+      </w:pPr>
+    </w:lvl>
+    <w:lvl w:ilvl="7" w:tplc="100C0019" w:tentative="1">
+      <w:start w:val="1"/>
+      <w:numFmt w:val="lowerLetter"/>
+      <w:lvlText w:val="%8."/>
+      <w:lvlJc w:val="left"/>
+      <w:pPr>
+        <w:ind w:left="6186" w:hanging="360"/>
+      </w:pPr>
+    </w:lvl>
+    <w:lvl w:ilvl="8" w:tplc="100C001B" w:tentative="1">
+      <w:start w:val="1"/>
+      <w:numFmt w:val="lowerRoman"/>
+      <w:lvlText w:val="%9."/>
+      <w:lvlJc w:val="right"/>
+      <w:pPr>
+        <w:ind w:left="6906" w:hanging="180"/>
+      </w:pPr>
+    </w:lvl>
+  </w:abstractNum>
+  <w:num w:numId="1">
+    <w:abstractNumId w:val="0"/>
+  </w:num>
+</w:numbering>
 </file>
 
 <file path=word/styles.xml><?xml version="1.0" encoding="utf-8"?>
@@ -648,6 +900,50 @@
       <w:szCs w:val="26"/>
     </w:rPr>
   </w:style>
+  <w:style w:type="paragraph" w:styleId="Titre3">
+    <w:name w:val="heading 3"/>
+    <w:basedOn w:val="Normal"/>
+    <w:next w:val="Normal"/>
+    <w:link w:val="Titre3Car"/>
+    <w:uiPriority w:val="9"/>
+    <w:unhideWhenUsed/>
+    <w:qFormat/>
+    <w:rsid w:val="00BA47C7"/>
+    <w:pPr>
+      <w:keepNext/>
+      <w:keepLines/>
+      <w:spacing w:before="40" w:after="0"/>
+      <w:outlineLvl w:val="2"/>
+    </w:pPr>
+    <w:rPr>
+      <w:rFonts w:asciiTheme="majorHAnsi" w:eastAsiaTheme="majorEastAsia" w:hAnsiTheme="majorHAnsi" w:cstheme="majorBidi"/>
+      <w:color w:val="1F4D78" w:themeColor="accent1" w:themeShade="7F"/>
+      <w:sz w:val="24"/>
+      <w:szCs w:val="24"/>
+    </w:rPr>
+  </w:style>
+  <w:style w:type="paragraph" w:styleId="Titre4">
+    <w:name w:val="heading 4"/>
+    <w:basedOn w:val="Normal"/>
+    <w:next w:val="Normal"/>
+    <w:link w:val="Titre4Car"/>
+    <w:uiPriority w:val="9"/>
+    <w:unhideWhenUsed/>
+    <w:qFormat/>
+    <w:rsid w:val="00525D99"/>
+    <w:pPr>
+      <w:keepNext/>
+      <w:keepLines/>
+      <w:spacing w:before="40" w:after="0"/>
+      <w:outlineLvl w:val="3"/>
+    </w:pPr>
+    <w:rPr>
+      <w:rFonts w:asciiTheme="majorHAnsi" w:eastAsiaTheme="majorEastAsia" w:hAnsiTheme="majorHAnsi" w:cstheme="majorBidi"/>
+      <w:i/>
+      <w:iCs/>
+      <w:color w:val="2E74B5" w:themeColor="accent1" w:themeShade="BF"/>
+    </w:rPr>
+  </w:style>
   <w:style w:type="character" w:default="1" w:styleId="Policepardfaut">
     <w:name w:val="Default Paragraph Font"/>
     <w:uiPriority w:val="1"/>
@@ -735,6 +1031,45 @@
       <w:color w:val="2E74B5" w:themeColor="accent1" w:themeShade="BF"/>
       <w:sz w:val="26"/>
       <w:szCs w:val="26"/>
+      <w:lang w:val="en-CA"/>
+    </w:rPr>
+  </w:style>
+  <w:style w:type="character" w:customStyle="1" w:styleId="Titre3Car">
+    <w:name w:val="Titre 3 Car"/>
+    <w:basedOn w:val="Policepardfaut"/>
+    <w:link w:val="Titre3"/>
+    <w:uiPriority w:val="9"/>
+    <w:rsid w:val="00BA47C7"/>
+    <w:rPr>
+      <w:rFonts w:asciiTheme="majorHAnsi" w:eastAsiaTheme="majorEastAsia" w:hAnsiTheme="majorHAnsi" w:cstheme="majorBidi"/>
+      <w:color w:val="1F4D78" w:themeColor="accent1" w:themeShade="7F"/>
+      <w:sz w:val="24"/>
+      <w:szCs w:val="24"/>
+      <w:lang w:val="en-CA"/>
+    </w:rPr>
+  </w:style>
+  <w:style w:type="paragraph" w:styleId="Paragraphedeliste">
+    <w:name w:val="List Paragraph"/>
+    <w:basedOn w:val="Normal"/>
+    <w:uiPriority w:val="34"/>
+    <w:qFormat/>
+    <w:rsid w:val="00BF6CD4"/>
+    <w:pPr>
+      <w:ind w:left="720"/>
+      <w:contextualSpacing/>
+    </w:pPr>
+  </w:style>
+  <w:style w:type="character" w:customStyle="1" w:styleId="Titre4Car">
+    <w:name w:val="Titre 4 Car"/>
+    <w:basedOn w:val="Policepardfaut"/>
+    <w:link w:val="Titre4"/>
+    <w:uiPriority w:val="9"/>
+    <w:rsid w:val="00525D99"/>
+    <w:rPr>
+      <w:rFonts w:asciiTheme="majorHAnsi" w:eastAsiaTheme="majorEastAsia" w:hAnsiTheme="majorHAnsi" w:cstheme="majorBidi"/>
+      <w:i/>
+      <w:iCs/>
+      <w:color w:val="2E74B5" w:themeColor="accent1" w:themeShade="BF"/>
       <w:lang w:val="en-CA"/>
     </w:rPr>
   </w:style>

</xml_diff>

<commit_message>
Adding informations in the doc
</commit_message>
<xml_diff>
--- a/DocumentationTechnique.docx
+++ b/DocumentationTechnique.docx
@@ -46,6 +46,27 @@
     </w:p>
     <w:p>
       <w:pPr>
+        <w:ind w:left="426"/>
+        <w:jc w:val="both"/>
+        <w:rPr>
+          <w:lang w:val="fr-CH"/>
+        </w:rPr>
+      </w:pPr>
+      <w:r>
+        <w:rPr>
+          <w:lang w:val="fr-CH"/>
+        </w:rPr>
+        <w:t xml:space="preserve">Nous devons réaliser une application en Web qui doit nous permettre d’afficher une vidéo venant du smartphone CAT S60, qui possède une caméra thermique. </w:t>
+      </w:r>
+      <w:r>
+        <w:rPr>
+          <w:lang w:val="fr-CH"/>
+        </w:rPr>
+        <w:t>L’application Web doit permettre de gérer plusieurs vidéos venant de plusieurs caméras, et permettre d’afficher une courbe de température.</w:t>
+      </w:r>
+    </w:p>
+    <w:p>
+      <w:pPr>
         <w:pStyle w:val="Titre2"/>
         <w:rPr>
           <w:lang w:val="fr-CH"/>
@@ -60,6 +81,114 @@
     </w:p>
     <w:p>
       <w:pPr>
+        <w:pStyle w:val="Paragraphedeliste"/>
+        <w:numPr>
+          <w:ilvl w:val="0"/>
+          <w:numId w:val="2"/>
+        </w:numPr>
+        <w:rPr>
+          <w:lang w:val="fr-CH"/>
+        </w:rPr>
+      </w:pPr>
+      <w:r>
+        <w:rPr>
+          <w:lang w:val="fr-CH"/>
+        </w:rPr>
+        <w:t>Réaliser une application en Web qui s'approche un maximum d'un point de vue fonctionnel de l'application FLIR Tools Mobile.</w:t>
+      </w:r>
+    </w:p>
+    <w:p>
+      <w:pPr>
+        <w:pStyle w:val="Paragraphedeliste"/>
+        <w:numPr>
+          <w:ilvl w:val="1"/>
+          <w:numId w:val="2"/>
+        </w:numPr>
+        <w:rPr>
+          <w:lang w:val="fr-CH"/>
+        </w:rPr>
+      </w:pPr>
+      <w:r>
+        <w:rPr>
+          <w:lang w:val="fr-CH"/>
+        </w:rPr>
+        <w:t xml:space="preserve">Affichage d’un graphique montrant la </w:t>
+      </w:r>
+      <w:r>
+        <w:rPr>
+          <w:lang w:val="fr-CH"/>
+        </w:rPr>
+        <w:t>tempé</w:t>
+      </w:r>
+      <w:r>
+        <w:rPr>
+          <w:lang w:val="fr-CH"/>
+        </w:rPr>
+        <w:t>rature maximal, minimal et la moyenne.</w:t>
+      </w:r>
+    </w:p>
+    <w:p>
+      <w:pPr>
+        <w:pStyle w:val="Paragraphedeliste"/>
+        <w:numPr>
+          <w:ilvl w:val="1"/>
+          <w:numId w:val="2"/>
+        </w:numPr>
+        <w:rPr>
+          <w:lang w:val="fr-CH"/>
+        </w:rPr>
+      </w:pPr>
+      <w:r>
+        <w:rPr>
+          <w:lang w:val="fr-CH"/>
+        </w:rPr>
+        <w:t xml:space="preserve">Affichage de la </w:t>
+      </w:r>
+      <w:r>
+        <w:rPr>
+          <w:lang w:val="fr-CH"/>
+        </w:rPr>
+        <w:t>vidé</w:t>
+      </w:r>
+      <w:r>
+        <w:rPr>
+          <w:lang w:val="fr-CH"/>
+        </w:rPr>
+        <w:t>o.</w:t>
+      </w:r>
+    </w:p>
+    <w:p>
+      <w:pPr>
+        <w:pStyle w:val="Paragraphedeliste"/>
+        <w:numPr>
+          <w:ilvl w:val="1"/>
+          <w:numId w:val="2"/>
+        </w:numPr>
+        <w:rPr>
+          <w:lang w:val="fr-CH"/>
+        </w:rPr>
+      </w:pPr>
+      <w:r>
+        <w:rPr>
+          <w:lang w:val="fr-CH"/>
+        </w:rPr>
+        <w:t xml:space="preserve">Gestion de plusieurs vidéos venant d’une seule même </w:t>
+      </w:r>
+      <w:r>
+        <w:rPr>
+          <w:lang w:val="fr-CH"/>
+        </w:rPr>
+        <w:t>camé</w:t>
+      </w:r>
+      <w:r>
+        <w:rPr>
+          <w:lang w:val="fr-CH"/>
+        </w:rPr>
+        <w:t xml:space="preserve">ra. </w:t>
+      </w:r>
+    </w:p>
+    <w:p>
+      <w:pPr>
         <w:pStyle w:val="Titre2"/>
         <w:rPr>
           <w:lang w:val="fr-CH"/>
@@ -74,6 +203,126 @@
     </w:p>
     <w:p>
       <w:pPr>
+        <w:pStyle w:val="Paragraphedeliste"/>
+        <w:numPr>
+          <w:ilvl w:val="0"/>
+          <w:numId w:val="2"/>
+        </w:numPr>
+        <w:rPr>
+          <w:lang w:val="fr-CH"/>
+        </w:rPr>
+      </w:pPr>
+      <w:r>
+        <w:rPr>
+          <w:lang w:val="fr-CH"/>
+        </w:rPr>
+        <w:t>Visual Studio Code</w:t>
+      </w:r>
+    </w:p>
+    <w:p>
+      <w:pPr>
+        <w:pStyle w:val="Paragraphedeliste"/>
+        <w:numPr>
+          <w:ilvl w:val="0"/>
+          <w:numId w:val="2"/>
+        </w:numPr>
+        <w:rPr>
+          <w:lang w:val="fr-CH"/>
+        </w:rPr>
+      </w:pPr>
+      <w:proofErr w:type="spellStart"/>
+      <w:r>
+        <w:rPr>
+          <w:lang w:val="fr-CH"/>
+        </w:rPr>
+        <w:t>EasyPHP</w:t>
+      </w:r>
+      <w:proofErr w:type="spellEnd"/>
+      <w:r>
+        <w:rPr>
+          <w:lang w:val="fr-CH"/>
+        </w:rPr>
+        <w:t xml:space="preserve"> V 14.1</w:t>
+      </w:r>
+    </w:p>
+    <w:p>
+      <w:pPr>
+        <w:pStyle w:val="Paragraphedeliste"/>
+        <w:numPr>
+          <w:ilvl w:val="0"/>
+          <w:numId w:val="2"/>
+        </w:numPr>
+        <w:rPr>
+          <w:lang w:val="fr-CH"/>
+        </w:rPr>
+      </w:pPr>
+      <w:r>
+        <w:rPr>
+          <w:lang w:val="fr-CH"/>
+        </w:rPr>
+        <w:t>MySQL</w:t>
+      </w:r>
+    </w:p>
+    <w:p>
+      <w:pPr>
+        <w:pStyle w:val="Paragraphedeliste"/>
+        <w:numPr>
+          <w:ilvl w:val="0"/>
+          <w:numId w:val="2"/>
+        </w:numPr>
+        <w:rPr>
+          <w:lang w:val="fr-CH"/>
+        </w:rPr>
+      </w:pPr>
+      <w:r>
+        <w:rPr>
+          <w:lang w:val="fr-CH"/>
+        </w:rPr>
+        <w:t>Python 3</w:t>
+      </w:r>
+    </w:p>
+    <w:p>
+      <w:pPr>
+        <w:pStyle w:val="Paragraphedeliste"/>
+        <w:numPr>
+          <w:ilvl w:val="0"/>
+          <w:numId w:val="2"/>
+        </w:numPr>
+        <w:rPr>
+          <w:lang w:val="fr-CH"/>
+        </w:rPr>
+      </w:pPr>
+      <w:proofErr w:type="spellStart"/>
+      <w:r>
+        <w:rPr>
+          <w:lang w:val="fr-CH"/>
+        </w:rPr>
+        <w:t>Balsamiq</w:t>
+      </w:r>
+      <w:proofErr w:type="spellEnd"/>
+      <w:r>
+        <w:rPr>
+          <w:lang w:val="fr-CH"/>
+        </w:rPr>
+        <w:t xml:space="preserve"> </w:t>
+      </w:r>
+      <w:proofErr w:type="spellStart"/>
+      <w:r>
+        <w:rPr>
+          <w:lang w:val="fr-CH"/>
+        </w:rPr>
+        <w:t>Mockups</w:t>
+      </w:r>
+      <w:proofErr w:type="spellEnd"/>
+      <w:r>
+        <w:rPr>
+          <w:lang w:val="fr-CH"/>
+        </w:rPr>
+        <w:t xml:space="preserve"> 3</w:t>
+      </w:r>
+    </w:p>
+    <w:p>
+      <w:pPr>
         <w:pStyle w:val="Titre2"/>
         <w:rPr>
           <w:lang w:val="fr-CH"/>
@@ -85,6 +334,77 @@
         </w:rPr>
         <w:t>Comment avons-nous procédé ?</w:t>
       </w:r>
+    </w:p>
+    <w:p>
+      <w:pPr>
+        <w:pStyle w:val="Titre3"/>
+        <w:rPr>
+          <w:lang w:val="fr-CH"/>
+        </w:rPr>
+      </w:pPr>
+      <w:r>
+        <w:rPr>
+          <w:lang w:val="fr-CH"/>
+        </w:rPr>
+        <w:t>Réalisation d’une maquette pour le front-end</w:t>
+      </w:r>
+    </w:p>
+    <w:p>
+      <w:pPr>
+        <w:ind w:left="426"/>
+        <w:rPr>
+          <w:lang w:val="fr-CH"/>
+        </w:rPr>
+      </w:pPr>
+      <w:r>
+        <w:rPr>
+          <w:lang w:val="fr-CH"/>
+        </w:rPr>
+        <w:t xml:space="preserve">Afin d’avoir une idée des paramètres à mettre en place pour l’application Web, nous avons confectionné une maquette sur </w:t>
+      </w:r>
+      <w:proofErr w:type="spellStart"/>
+      <w:r>
+        <w:rPr>
+          <w:lang w:val="fr-CH"/>
+        </w:rPr>
+        <w:t>Balsamiq</w:t>
+      </w:r>
+      <w:proofErr w:type="spellEnd"/>
+      <w:r>
+        <w:rPr>
+          <w:lang w:val="fr-CH"/>
+        </w:rPr>
+        <w:t xml:space="preserve"> </w:t>
+      </w:r>
+      <w:proofErr w:type="spellStart"/>
+      <w:r>
+        <w:rPr>
+          <w:lang w:val="fr-CH"/>
+        </w:rPr>
+        <w:t>Mockups</w:t>
+      </w:r>
+      <w:proofErr w:type="spellEnd"/>
+      <w:r>
+        <w:rPr>
+          <w:lang w:val="fr-CH"/>
+        </w:rPr>
+        <w:t xml:space="preserve"> 3. </w:t>
+      </w:r>
+      <w:bookmarkStart w:id="0" w:name="_GoBack"/>
+      <w:bookmarkEnd w:id="0"/>
+      <w:r>
+        <w:rPr>
+          <w:lang w:val="fr-CH"/>
+        </w:rPr>
+        <w:t xml:space="preserve"> </w:t>
+      </w:r>
+    </w:p>
+    <w:p>
+      <w:pPr>
+        <w:rPr>
+          <w:lang w:val="fr-CH"/>
+        </w:rPr>
+      </w:pPr>
     </w:p>
     <w:p>
       <w:pPr>
@@ -167,6 +487,7 @@
         <w:rPr>
           <w:lang w:val="fr-CH"/>
         </w:rPr>
+        <w:lastRenderedPageBreak/>
         <w:pict>
           <v:shapetype id="_x0000_t75" coordsize="21600,21600" o:spt="75" o:preferrelative="t" path="m@4@5l@4@11@9@11@9@5xe" filled="f" stroked="f">
             <v:stroke joinstyle="miter"/>
@@ -192,8 +513,6 @@
           </v:shape>
         </w:pict>
       </w:r>
-      <w:bookmarkStart w:id="0" w:name="_GoBack"/>
-      <w:bookmarkEnd w:id="0"/>
     </w:p>
     <w:p>
       <w:pPr>
@@ -369,6 +688,118 @@
 <file path=word/numbering.xml><?xml version="1.0" encoding="utf-8"?>
 <w:numbering xmlns:wpc="http://schemas.microsoft.com/office/word/2010/wordprocessingCanvas" xmlns:cx="http://schemas.microsoft.com/office/drawing/2014/chartex" xmlns:cx1="http://schemas.microsoft.com/office/drawing/2015/9/8/chartex" xmlns:mc="http://schemas.openxmlformats.org/markup-compatibility/2006" xmlns:o="urn:schemas-microsoft-com:office:office" xmlns:r="http://schemas.openxmlformats.org/officeDocument/2006/relationships" xmlns:m="http://schemas.openxmlformats.org/officeDocument/2006/math" xmlns:v="urn:schemas-microsoft-com:vml" xmlns:wp14="http://schemas.microsoft.com/office/word/2010/wordprocessingDrawing" xmlns:wp="http://schemas.openxmlformats.org/drawingml/2006/wordprocessingDrawing" xmlns:w10="urn:schemas-microsoft-com:office:word" xmlns:w="http://schemas.openxmlformats.org/wordprocessingml/2006/main" xmlns:w14="http://schemas.microsoft.com/office/word/2010/wordml" xmlns:w15="http://schemas.microsoft.com/office/word/2012/wordml" xmlns:w16se="http://schemas.microsoft.com/office/word/2015/wordml/symex" xmlns:wpg="http://schemas.microsoft.com/office/word/2010/wordprocessingGroup" xmlns:wpi="http://schemas.microsoft.com/office/word/2010/wordprocessingInk" xmlns:wne="http://schemas.microsoft.com/office/word/2006/wordml" xmlns:wps="http://schemas.microsoft.com/office/word/2010/wordprocessingShape" mc:Ignorable="w14 w15 w16se wp14">
   <w:abstractNum w:abstractNumId="0" w15:restartNumberingAfterBreak="0">
+    <w:nsid w:val="2AB51995"/>
+    <w:multiLevelType w:val="hybridMultilevel"/>
+    <w:tmpl w:val="E6D05098"/>
+    <w:lvl w:ilvl="0" w:tplc="331C3A0A">
+      <w:numFmt w:val="bullet"/>
+      <w:lvlText w:val="-"/>
+      <w:lvlJc w:val="left"/>
+      <w:pPr>
+        <w:ind w:left="720" w:hanging="360"/>
+      </w:pPr>
+      <w:rPr>
+        <w:rFonts w:ascii="Calibri" w:eastAsiaTheme="minorHAnsi" w:hAnsi="Calibri" w:cs="Calibri" w:hint="default"/>
+      </w:rPr>
+    </w:lvl>
+    <w:lvl w:ilvl="1" w:tplc="100C0003">
+      <w:start w:val="1"/>
+      <w:numFmt w:val="bullet"/>
+      <w:lvlText w:val="o"/>
+      <w:lvlJc w:val="left"/>
+      <w:pPr>
+        <w:ind w:left="1440" w:hanging="360"/>
+      </w:pPr>
+      <w:rPr>
+        <w:rFonts w:ascii="Courier New" w:hAnsi="Courier New" w:cs="Courier New" w:hint="default"/>
+      </w:rPr>
+    </w:lvl>
+    <w:lvl w:ilvl="2" w:tplc="100C0005" w:tentative="1">
+      <w:start w:val="1"/>
+      <w:numFmt w:val="bullet"/>
+      <w:lvlText w:val=""/>
+      <w:lvlJc w:val="left"/>
+      <w:pPr>
+        <w:ind w:left="2160" w:hanging="360"/>
+      </w:pPr>
+      <w:rPr>
+        <w:rFonts w:ascii="Wingdings" w:hAnsi="Wingdings" w:hint="default"/>
+      </w:rPr>
+    </w:lvl>
+    <w:lvl w:ilvl="3" w:tplc="100C0001" w:tentative="1">
+      <w:start w:val="1"/>
+      <w:numFmt w:val="bullet"/>
+      <w:lvlText w:val=""/>
+      <w:lvlJc w:val="left"/>
+      <w:pPr>
+        <w:ind w:left="2880" w:hanging="360"/>
+      </w:pPr>
+      <w:rPr>
+        <w:rFonts w:ascii="Symbol" w:hAnsi="Symbol" w:hint="default"/>
+      </w:rPr>
+    </w:lvl>
+    <w:lvl w:ilvl="4" w:tplc="100C0003" w:tentative="1">
+      <w:start w:val="1"/>
+      <w:numFmt w:val="bullet"/>
+      <w:lvlText w:val="o"/>
+      <w:lvlJc w:val="left"/>
+      <w:pPr>
+        <w:ind w:left="3600" w:hanging="360"/>
+      </w:pPr>
+      <w:rPr>
+        <w:rFonts w:ascii="Courier New" w:hAnsi="Courier New" w:cs="Courier New" w:hint="default"/>
+      </w:rPr>
+    </w:lvl>
+    <w:lvl w:ilvl="5" w:tplc="100C0005" w:tentative="1">
+      <w:start w:val="1"/>
+      <w:numFmt w:val="bullet"/>
+      <w:lvlText w:val=""/>
+      <w:lvlJc w:val="left"/>
+      <w:pPr>
+        <w:ind w:left="4320" w:hanging="360"/>
+      </w:pPr>
+      <w:rPr>
+        <w:rFonts w:ascii="Wingdings" w:hAnsi="Wingdings" w:hint="default"/>
+      </w:rPr>
+    </w:lvl>
+    <w:lvl w:ilvl="6" w:tplc="100C0001" w:tentative="1">
+      <w:start w:val="1"/>
+      <w:numFmt w:val="bullet"/>
+      <w:lvlText w:val=""/>
+      <w:lvlJc w:val="left"/>
+      <w:pPr>
+        <w:ind w:left="5040" w:hanging="360"/>
+      </w:pPr>
+      <w:rPr>
+        <w:rFonts w:ascii="Symbol" w:hAnsi="Symbol" w:hint="default"/>
+      </w:rPr>
+    </w:lvl>
+    <w:lvl w:ilvl="7" w:tplc="100C0003" w:tentative="1">
+      <w:start w:val="1"/>
+      <w:numFmt w:val="bullet"/>
+      <w:lvlText w:val="o"/>
+      <w:lvlJc w:val="left"/>
+      <w:pPr>
+        <w:ind w:left="5760" w:hanging="360"/>
+      </w:pPr>
+      <w:rPr>
+        <w:rFonts w:ascii="Courier New" w:hAnsi="Courier New" w:cs="Courier New" w:hint="default"/>
+      </w:rPr>
+    </w:lvl>
+    <w:lvl w:ilvl="8" w:tplc="100C0005" w:tentative="1">
+      <w:start w:val="1"/>
+      <w:numFmt w:val="bullet"/>
+      <w:lvlText w:val=""/>
+      <w:lvlJc w:val="left"/>
+      <w:pPr>
+        <w:ind w:left="6480" w:hanging="360"/>
+      </w:pPr>
+      <w:rPr>
+        <w:rFonts w:ascii="Wingdings" w:hAnsi="Wingdings" w:hint="default"/>
+      </w:rPr>
+    </w:lvl>
+  </w:abstractNum>
+  <w:abstractNum w:abstractNumId="1" w15:restartNumberingAfterBreak="0">
     <w:nsid w:val="37D23283"/>
     <w:multiLevelType w:val="hybridMultilevel"/>
     <w:tmpl w:val="EC0647DE"/>
@@ -455,6 +886,9 @@
     </w:lvl>
   </w:abstractNum>
   <w:num w:numId="1">
+    <w:abstractNumId w:val="1"/>
+  </w:num>
+  <w:num w:numId="2">
     <w:abstractNumId w:val="0"/>
   </w:num>
 </w:numbering>

</xml_diff>

<commit_message>
Adding the encountered problem
</commit_message>
<xml_diff>
--- a/DocumentationTechnique.docx
+++ b/DocumentationTechnique.docx
@@ -172,7 +172,13 @@
         <w:rPr>
           <w:lang w:val="fr-CH"/>
         </w:rPr>
-        <w:t xml:space="preserve">Gestion de plusieurs vidéos venant d’une seule même </w:t>
+        <w:t>Gestion de plusieurs</w:t>
+      </w:r>
+      <w:r>
+        <w:rPr>
+          <w:lang w:val="fr-CH"/>
+        </w:rPr>
+        <w:t xml:space="preserve"> vidéos venant d’une seule </w:t>
       </w:r>
       <w:r>
         <w:rPr>
@@ -388,15 +394,7 @@
         <w:rPr>
           <w:lang w:val="fr-CH"/>
         </w:rPr>
-        <w:t xml:space="preserve"> 3. </w:t>
-      </w:r>
-      <w:bookmarkStart w:id="0" w:name="_GoBack"/>
-      <w:bookmarkEnd w:id="0"/>
-      <w:r>
-        <w:rPr>
-          <w:lang w:val="fr-CH"/>
-        </w:rPr>
-        <w:t xml:space="preserve"> </w:t>
+        <w:t xml:space="preserve"> 3.  </w:t>
       </w:r>
     </w:p>
     <w:p>
@@ -674,6 +672,106 @@
         </w:rPr>
         <w:t>Problèmes rencontrés</w:t>
       </w:r>
+    </w:p>
+    <w:p>
+      <w:pPr>
+        <w:pStyle w:val="Titre3"/>
+        <w:rPr>
+          <w:lang w:val="fr-CH"/>
+        </w:rPr>
+      </w:pPr>
+      <w:r>
+        <w:rPr>
+          <w:lang w:val="fr-CH"/>
+        </w:rPr>
+        <w:t>T</w:t>
+      </w:r>
+      <w:r>
+        <w:rPr>
+          <w:lang w:val="fr-CH"/>
+        </w:rPr>
+        <w:t>éléphone ne permettant pas la diffusion en direct</w:t>
+      </w:r>
+    </w:p>
+    <w:p>
+      <w:pPr>
+        <w:ind w:left="284"/>
+        <w:jc w:val="both"/>
+        <w:rPr>
+          <w:lang w:val="fr-CH"/>
+        </w:rPr>
+      </w:pPr>
+      <w:r>
+        <w:rPr>
+          <w:lang w:val="fr-CH"/>
+        </w:rPr>
+        <w:t xml:space="preserve">Le problème </w:t>
+      </w:r>
+      <w:r>
+        <w:rPr>
+          <w:lang w:val="fr-CH"/>
+        </w:rPr>
+        <w:t>majeur qu’on a rencontré dès le début du projet est l’indisponibilité de</w:t>
+      </w:r>
+      <w:r>
+        <w:rPr>
+          <w:lang w:val="fr-CH"/>
+        </w:rPr>
+        <w:t xml:space="preserve"> live streaming</w:t>
+      </w:r>
+      <w:r>
+        <w:rPr>
+          <w:lang w:val="fr-CH"/>
+        </w:rPr>
+        <w:t xml:space="preserve"> du Cat S60. Selon les pages qu’on parcourait, il étai</w:t>
+      </w:r>
+      <w:r>
+        <w:rPr>
+          <w:lang w:val="fr-CH"/>
+        </w:rPr>
+        <w:t>t mentionné que la Cat S60 possédait</w:t>
+      </w:r>
+      <w:r>
+        <w:rPr>
+          <w:lang w:val="fr-CH"/>
+        </w:rPr>
+        <w:t xml:space="preserve"> une option de live streaming, ce qui n’est au final pas le cas, contrairement à la nouvelle </w:t>
+      </w:r>
+      <w:r>
+        <w:rPr>
+          <w:lang w:val="fr-CH"/>
+        </w:rPr>
+        <w:t>génération du Cat</w:t>
+      </w:r>
+      <w:r>
+        <w:rPr>
+          <w:lang w:val="fr-CH"/>
+        </w:rPr>
+        <w:t>, le S61. Étant donné que le cahier des charges était de faire un live directement via une application web, nous nous sommes retrouvé à devoir modifier le cahier des charges, qui est passé d’un live sur une application web à juste afficher une vidéo.</w:t>
+      </w:r>
+    </w:p>
+    <w:p>
+      <w:pPr>
+        <w:pStyle w:val="Titre3"/>
+        <w:rPr>
+          <w:lang w:val="fr-CH"/>
+        </w:rPr>
+      </w:pPr>
+      <w:r>
+        <w:rPr>
+          <w:lang w:val="fr-CH"/>
+        </w:rPr>
+        <w:t>Affichage d’un graphique</w:t>
+      </w:r>
+    </w:p>
+    <w:p>
+      <w:pPr>
+        <w:rPr>
+          <w:lang w:val="fr-CH"/>
+        </w:rPr>
+      </w:pPr>
+      <w:bookmarkStart w:id="0" w:name="_GoBack"/>
+      <w:bookmarkEnd w:id="0"/>
     </w:p>
     <w:sectPr>
       <w:pgSz w:w="11906" w:h="16838"/>
@@ -1507,6 +1605,37 @@
       <w:lang w:val="en-CA"/>
     </w:rPr>
   </w:style>
+  <w:style w:type="paragraph" w:styleId="Textedebulles">
+    <w:name w:val="Balloon Text"/>
+    <w:basedOn w:val="Normal"/>
+    <w:link w:val="TextedebullesCar"/>
+    <w:uiPriority w:val="99"/>
+    <w:semiHidden/>
+    <w:unhideWhenUsed/>
+    <w:rsid w:val="00A35A1E"/>
+    <w:pPr>
+      <w:spacing w:after="0" w:line="240" w:lineRule="auto"/>
+    </w:pPr>
+    <w:rPr>
+      <w:rFonts w:ascii="Segoe UI" w:hAnsi="Segoe UI" w:cs="Segoe UI"/>
+      <w:sz w:val="18"/>
+      <w:szCs w:val="18"/>
+    </w:rPr>
+  </w:style>
+  <w:style w:type="character" w:customStyle="1" w:styleId="TextedebullesCar">
+    <w:name w:val="Texte de bulles Car"/>
+    <w:basedOn w:val="Policepardfaut"/>
+    <w:link w:val="Textedebulles"/>
+    <w:uiPriority w:val="99"/>
+    <w:semiHidden/>
+    <w:rsid w:val="00A35A1E"/>
+    <w:rPr>
+      <w:rFonts w:ascii="Segoe UI" w:hAnsi="Segoe UI" w:cs="Segoe UI"/>
+      <w:sz w:val="18"/>
+      <w:szCs w:val="18"/>
+      <w:lang w:val="en-CA"/>
+    </w:rPr>
+  </w:style>
 </w:styles>
 </file>
 

</xml_diff>

<commit_message>
Adding more info in the documentation
</commit_message>
<xml_diff>
--- a/DocumentationTechnique.docx
+++ b/DocumentationTechnique.docx
@@ -343,66 +343,125 @@
     </w:p>
     <w:p>
       <w:pPr>
-        <w:pStyle w:val="Titre3"/>
-        <w:rPr>
-          <w:lang w:val="fr-CH"/>
-        </w:rPr>
-      </w:pPr>
-      <w:r>
-        <w:rPr>
-          <w:lang w:val="fr-CH"/>
-        </w:rPr>
-        <w:t>Réalisation d’une maquette pour le front-end</w:t>
-      </w:r>
-    </w:p>
-    <w:p>
-      <w:pPr>
-        <w:ind w:left="426"/>
-        <w:rPr>
-          <w:lang w:val="fr-CH"/>
-        </w:rPr>
-      </w:pPr>
-      <w:r>
-        <w:rPr>
-          <w:lang w:val="fr-CH"/>
-        </w:rPr>
-        <w:t xml:space="preserve">Afin d’avoir une idée des paramètres à mettre en place pour l’application Web, nous avons confectionné une maquette sur </w:t>
+        <w:pStyle w:val="Paragraphedeliste"/>
+        <w:numPr>
+          <w:ilvl w:val="0"/>
+          <w:numId w:val="2"/>
+        </w:numPr>
+        <w:rPr>
+          <w:lang w:val="fr-CH"/>
+        </w:rPr>
+      </w:pPr>
+      <w:r>
+        <w:rPr>
+          <w:lang w:val="fr-CH"/>
+        </w:rPr>
+        <w:t>Réalisation d’une maquette du front-end</w:t>
+      </w:r>
+    </w:p>
+    <w:p>
+      <w:pPr>
+        <w:pStyle w:val="Paragraphedeliste"/>
+        <w:numPr>
+          <w:ilvl w:val="0"/>
+          <w:numId w:val="2"/>
+        </w:numPr>
+        <w:rPr>
+          <w:lang w:val="fr-CH"/>
+        </w:rPr>
+      </w:pPr>
+      <w:r>
+        <w:rPr>
+          <w:lang w:val="fr-CH"/>
+        </w:rPr>
+        <w:t>Création d’un exécutable à partir d’un programme python</w:t>
+      </w:r>
+    </w:p>
+    <w:p>
+      <w:pPr>
+        <w:pStyle w:val="Paragraphedeliste"/>
+        <w:numPr>
+          <w:ilvl w:val="0"/>
+          <w:numId w:val="2"/>
+        </w:numPr>
+        <w:rPr>
+          <w:lang w:val="fr-CH"/>
+        </w:rPr>
+      </w:pPr>
+      <w:r>
+        <w:rPr>
+          <w:lang w:val="fr-CH"/>
+        </w:rPr>
+        <w:t>Création d’</w:t>
+      </w:r>
+      <w:r>
+        <w:rPr>
+          <w:lang w:val="fr-CH"/>
+        </w:rPr>
+        <w:t>une base de données pour les utilisateurs, les caméras et les vidéos</w:t>
+      </w:r>
+    </w:p>
+    <w:p>
+      <w:pPr>
+        <w:pStyle w:val="Paragraphedeliste"/>
+        <w:numPr>
+          <w:ilvl w:val="0"/>
+          <w:numId w:val="2"/>
+        </w:numPr>
+        <w:rPr>
+          <w:lang w:val="fr-CH"/>
+        </w:rPr>
+      </w:pPr>
+      <w:r>
+        <w:rPr>
+          <w:lang w:val="fr-CH"/>
+        </w:rPr>
+        <w:t xml:space="preserve">Réalisation du front-end avec </w:t>
       </w:r>
       <w:proofErr w:type="spellStart"/>
       <w:r>
         <w:rPr>
           <w:lang w:val="fr-CH"/>
         </w:rPr>
-        <w:t>Balsamiq</w:t>
+        <w:t>easyPHP</w:t>
       </w:r>
       <w:proofErr w:type="spellEnd"/>
-      <w:r>
-        <w:rPr>
-          <w:lang w:val="fr-CH"/>
-        </w:rPr>
-        <w:t xml:space="preserve"> </w:t>
-      </w:r>
-      <w:proofErr w:type="spellStart"/>
-      <w:r>
-        <w:rPr>
-          <w:lang w:val="fr-CH"/>
-        </w:rPr>
-        <w:t>Mockups</w:t>
-      </w:r>
-      <w:proofErr w:type="spellEnd"/>
-      <w:r>
-        <w:rPr>
-          <w:lang w:val="fr-CH"/>
-        </w:rPr>
-        <w:t xml:space="preserve"> 3.  </w:t>
-      </w:r>
-    </w:p>
-    <w:p>
-      <w:pPr>
-        <w:rPr>
-          <w:lang w:val="fr-CH"/>
-        </w:rPr>
-      </w:pPr>
+    </w:p>
+    <w:p>
+      <w:pPr>
+        <w:pStyle w:val="Paragraphedeliste"/>
+        <w:numPr>
+          <w:ilvl w:val="0"/>
+          <w:numId w:val="2"/>
+        </w:numPr>
+        <w:rPr>
+          <w:lang w:val="fr-CH"/>
+        </w:rPr>
+      </w:pPr>
+      <w:r>
+        <w:rPr>
+          <w:lang w:val="fr-CH"/>
+        </w:rPr>
+        <w:t>Ajout d’un script JS permettant d’afficher un graphique</w:t>
+      </w:r>
+    </w:p>
+    <w:p>
+      <w:pPr>
+        <w:pStyle w:val="Paragraphedeliste"/>
+        <w:numPr>
+          <w:ilvl w:val="0"/>
+          <w:numId w:val="2"/>
+        </w:numPr>
+        <w:rPr>
+          <w:lang w:val="fr-CH"/>
+        </w:rPr>
+      </w:pPr>
+      <w:r>
+        <w:rPr>
+          <w:lang w:val="fr-CH"/>
+        </w:rPr>
+        <w:t>Mise au propre du code</w:t>
+      </w:r>
     </w:p>
     <w:p>
       <w:pPr>
@@ -473,6 +532,8 @@
         </w:rPr>
         <w:t>Je l’ai appelé « FolderScan », puis sous Options de sécurité j’ai coché les options comme si dessous</w:t>
       </w:r>
+      <w:bookmarkStart w:id="0" w:name="_GoBack"/>
+      <w:bookmarkEnd w:id="0"/>
     </w:p>
     <w:p>
       <w:pPr>
@@ -507,7 +568,7 @@
             <o:lock v:ext="edit" aspectratio="t"/>
           </v:shapetype>
           <v:shape id="_x0000_i1025" type="#_x0000_t75" style="width:334.5pt;height:254.25pt">
-            <v:imagedata r:id="rId5" o:title="Annotation 2019-12-18 144157"/>
+            <v:imagedata r:id="rId7" o:title="Annotation 2019-12-18 144157"/>
           </v:shape>
         </w:pict>
       </w:r>
@@ -580,7 +641,6 @@
     </w:p>
     <w:p>
       <w:pPr>
-        <w:pStyle w:val="Titre3"/>
         <w:rPr>
           <w:lang w:val="fr-CH"/>
         </w:rPr>
@@ -594,13 +654,6 @@
     </w:p>
     <w:p>
       <w:pPr>
-        <w:rPr>
-          <w:lang w:val="fr-CH"/>
-        </w:rPr>
-      </w:pPr>
-    </w:p>
-    <w:p>
-      <w:pPr>
         <w:pStyle w:val="Titre1"/>
         <w:rPr>
           <w:lang w:val="fr-CH"/>
@@ -610,6 +663,7 @@
         <w:rPr>
           <w:lang w:val="fr-CH"/>
         </w:rPr>
+        <w:lastRenderedPageBreak/>
         <w:t>Réalisations</w:t>
       </w:r>
     </w:p>
@@ -711,7 +765,7 @@
         <w:rPr>
           <w:lang w:val="fr-CH"/>
         </w:rPr>
-        <w:t>majeur qu’on a rencontré dès le début du projet est l’indisponibilité de</w:t>
+        <w:t>majeur rencontré dès le début du projet est l’indisponibilité de</w:t>
       </w:r>
       <w:r>
         <w:rPr>
@@ -766,14 +820,56 @@
     </w:p>
     <w:p>
       <w:pPr>
-        <w:rPr>
-          <w:lang w:val="fr-CH"/>
-        </w:rPr>
-      </w:pPr>
-      <w:bookmarkStart w:id="0" w:name="_GoBack"/>
-      <w:bookmarkEnd w:id="0"/>
+        <w:ind w:left="284"/>
+        <w:jc w:val="both"/>
+        <w:rPr>
+          <w:lang w:val="fr-CH"/>
+        </w:rPr>
+      </w:pPr>
+      <w:r>
+        <w:rPr>
+          <w:lang w:val="fr-CH"/>
+        </w:rPr>
+        <w:t xml:space="preserve">Plusieurs problèmes se sont joint lors de la création du graphique. Premièrement, il nous fallait trouver un script JS permettant d’afficher un graphique à partir de valeur venant d’un fichier CSV. Lors de nos premiers tests, </w:t>
+      </w:r>
+      <w:r>
+        <w:rPr>
+          <w:lang w:val="fr-CH"/>
+        </w:rPr>
+        <w:t>le problème principal était l’importation de nos valeurs dans les tableaux, les graphiques ne possédant pas de tab</w:t>
+      </w:r>
+      <w:r>
+        <w:rPr>
+          <w:lang w:val="fr-CH"/>
+        </w:rPr>
+        <w:t xml:space="preserve">leau souple au niveaux des données entrées. Nous avons essayé avec un graphique venant de amcharts.com et un autre venant de highcharts.com. En fin de compte, M. </w:t>
+      </w:r>
+      <w:proofErr w:type="spellStart"/>
+      <w:r>
+        <w:rPr>
+          <w:lang w:val="fr-CH"/>
+        </w:rPr>
+        <w:t>Bauduccio</w:t>
+      </w:r>
+      <w:proofErr w:type="spellEnd"/>
+      <w:r>
+        <w:rPr>
+          <w:lang w:val="fr-CH"/>
+        </w:rPr>
+        <w:t xml:space="preserve"> s’est occupé d’en faire un par lui-même, en reprenant des bouts de code d’un de ceux essayé précédemment. </w:t>
+      </w:r>
+    </w:p>
+    <w:p>
+      <w:pPr>
+        <w:ind w:left="284"/>
+        <w:rPr>
+          <w:lang w:val="fr-CH"/>
+        </w:rPr>
+      </w:pPr>
     </w:p>
     <w:sectPr>
+      <w:headerReference w:type="default" r:id="rId8"/>
+      <w:footerReference w:type="default" r:id="rId9"/>
       <w:pgSz w:w="11906" w:h="16838"/>
       <w:pgMar w:top="1417" w:right="1417" w:bottom="1417" w:left="1417" w:header="708" w:footer="708" w:gutter="0"/>
       <w:cols w:space="708"/>
@@ -781,6 +877,172 @@
     </w:sectPr>
   </w:body>
 </w:document>
+</file>
+
+<file path=word/endnotes.xml><?xml version="1.0" encoding="utf-8"?>
+<w:endnotes xmlns:wpc="http://schemas.microsoft.com/office/word/2010/wordprocessingCanvas" xmlns:cx="http://schemas.microsoft.com/office/drawing/2014/chartex" xmlns:cx1="http://schemas.microsoft.com/office/drawing/2015/9/8/chartex" xmlns:mc="http://schemas.openxmlformats.org/markup-compatibility/2006" xmlns:o="urn:schemas-microsoft-com:office:office" xmlns:r="http://schemas.openxmlformats.org/officeDocument/2006/relationships" xmlns:m="http://schemas.openxmlformats.org/officeDocument/2006/math" xmlns:v="urn:schemas-microsoft-com:vml" xmlns:wp14="http://schemas.microsoft.com/office/word/2010/wordprocessingDrawing" xmlns:wp="http://schemas.openxmlformats.org/drawingml/2006/wordprocessingDrawing" xmlns:w10="urn:schemas-microsoft-com:office:word" xmlns:w="http://schemas.openxmlformats.org/wordprocessingml/2006/main" xmlns:w14="http://schemas.microsoft.com/office/word/2010/wordml" xmlns:w15="http://schemas.microsoft.com/office/word/2012/wordml" xmlns:w16se="http://schemas.microsoft.com/office/word/2015/wordml/symex" xmlns:wpg="http://schemas.microsoft.com/office/word/2010/wordprocessingGroup" xmlns:wpi="http://schemas.microsoft.com/office/word/2010/wordprocessingInk" xmlns:wne="http://schemas.microsoft.com/office/word/2006/wordml" xmlns:wps="http://schemas.microsoft.com/office/word/2010/wordprocessingShape" mc:Ignorable="w14 w15 w16se wp14">
+  <w:endnote w:type="separator" w:id="-1">
+    <w:p>
+      <w:pPr>
+        <w:spacing w:after="0" w:line="240" w:lineRule="auto"/>
+      </w:pPr>
+      <w:r>
+        <w:separator/>
+      </w:r>
+    </w:p>
+  </w:endnote>
+  <w:endnote w:type="continuationSeparator" w:id="0">
+    <w:p>
+      <w:pPr>
+        <w:spacing w:after="0" w:line="240" w:lineRule="auto"/>
+      </w:pPr>
+      <w:r>
+        <w:continuationSeparator/>
+      </w:r>
+    </w:p>
+  </w:endnote>
+</w:endnotes>
+</file>
+
+<file path=word/footer1.xml><?xml version="1.0" encoding="utf-8"?>
+<w:ftr xmlns:wpc="http://schemas.microsoft.com/office/word/2010/wordprocessingCanvas" xmlns:cx="http://schemas.microsoft.com/office/drawing/2014/chartex" xmlns:cx1="http://schemas.microsoft.com/office/drawing/2015/9/8/chartex" xmlns:mc="http://schemas.openxmlformats.org/markup-compatibility/2006" xmlns:o="urn:schemas-microsoft-com:office:office" xmlns:r="http://schemas.openxmlformats.org/officeDocument/2006/relationships" xmlns:m="http://schemas.openxmlformats.org/officeDocument/2006/math" xmlns:v="urn:schemas-microsoft-com:vml" xmlns:wp14="http://schemas.microsoft.com/office/word/2010/wordprocessingDrawing" xmlns:wp="http://schemas.openxmlformats.org/drawingml/2006/wordprocessingDrawing" xmlns:w10="urn:schemas-microsoft-com:office:word" xmlns:w="http://schemas.openxmlformats.org/wordprocessingml/2006/main" xmlns:w14="http://schemas.microsoft.com/office/word/2010/wordml" xmlns:w15="http://schemas.microsoft.com/office/word/2012/wordml" xmlns:w16se="http://schemas.microsoft.com/office/word/2015/wordml/symex" xmlns:wpg="http://schemas.microsoft.com/office/word/2010/wordprocessingGroup" xmlns:wpi="http://schemas.microsoft.com/office/word/2010/wordprocessingInk" xmlns:wne="http://schemas.microsoft.com/office/word/2006/wordml" xmlns:wps="http://schemas.microsoft.com/office/word/2010/wordprocessingShape" mc:Ignorable="w14 w15 w16se wp14">
+  <w:sdt>
+    <w:sdtPr>
+      <w:id w:val="-309252494"/>
+      <w:docPartObj>
+        <w:docPartGallery w:val="Page Numbers (Bottom of Page)"/>
+        <w:docPartUnique/>
+      </w:docPartObj>
+    </w:sdtPr>
+    <w:sdtContent>
+      <w:p>
+        <w:pPr>
+          <w:pStyle w:val="Pieddepage"/>
+          <w:jc w:val="right"/>
+        </w:pPr>
+        <w:r>
+          <w:fldChar w:fldCharType="begin"/>
+        </w:r>
+        <w:r>
+          <w:instrText>PAGE   \* MERGEFORMAT</w:instrText>
+        </w:r>
+        <w:r>
+          <w:fldChar w:fldCharType="separate"/>
+        </w:r>
+        <w:r>
+          <w:rPr>
+            <w:noProof/>
+            <w:lang w:val="fr-FR"/>
+          </w:rPr>
+          <w:t>2</w:t>
+        </w:r>
+        <w:r>
+          <w:fldChar w:fldCharType="end"/>
+        </w:r>
+      </w:p>
+    </w:sdtContent>
+  </w:sdt>
+  <w:p>
+    <w:pPr>
+      <w:pStyle w:val="Pieddepage"/>
+    </w:pPr>
+  </w:p>
+</w:ftr>
+</file>
+
+<file path=word/footnotes.xml><?xml version="1.0" encoding="utf-8"?>
+<w:footnotes xmlns:wpc="http://schemas.microsoft.com/office/word/2010/wordprocessingCanvas" xmlns:cx="http://schemas.microsoft.com/office/drawing/2014/chartex" xmlns:cx1="http://schemas.microsoft.com/office/drawing/2015/9/8/chartex" xmlns:mc="http://schemas.openxmlformats.org/markup-compatibility/2006" xmlns:o="urn:schemas-microsoft-com:office:office" xmlns:r="http://schemas.openxmlformats.org/officeDocument/2006/relationships" xmlns:m="http://schemas.openxmlformats.org/officeDocument/2006/math" xmlns:v="urn:schemas-microsoft-com:vml" xmlns:wp14="http://schemas.microsoft.com/office/word/2010/wordprocessingDrawing" xmlns:wp="http://schemas.openxmlformats.org/drawingml/2006/wordprocessingDrawing" xmlns:w10="urn:schemas-microsoft-com:office:word" xmlns:w="http://schemas.openxmlformats.org/wordprocessingml/2006/main" xmlns:w14="http://schemas.microsoft.com/office/word/2010/wordml" xmlns:w15="http://schemas.microsoft.com/office/word/2012/wordml" xmlns:w16se="http://schemas.microsoft.com/office/word/2015/wordml/symex" xmlns:wpg="http://schemas.microsoft.com/office/word/2010/wordprocessingGroup" xmlns:wpi="http://schemas.microsoft.com/office/word/2010/wordprocessingInk" xmlns:wne="http://schemas.microsoft.com/office/word/2006/wordml" xmlns:wps="http://schemas.microsoft.com/office/word/2010/wordprocessingShape" mc:Ignorable="w14 w15 w16se wp14">
+  <w:footnote w:type="separator" w:id="-1">
+    <w:p>
+      <w:pPr>
+        <w:spacing w:after="0" w:line="240" w:lineRule="auto"/>
+      </w:pPr>
+      <w:r>
+        <w:separator/>
+      </w:r>
+    </w:p>
+  </w:footnote>
+  <w:footnote w:type="continuationSeparator" w:id="0">
+    <w:p>
+      <w:pPr>
+        <w:spacing w:after="0" w:line="240" w:lineRule="auto"/>
+      </w:pPr>
+      <w:r>
+        <w:continuationSeparator/>
+      </w:r>
+    </w:p>
+  </w:footnote>
+</w:footnotes>
+</file>
+
+<file path=word/header1.xml><?xml version="1.0" encoding="utf-8"?>
+<w:hdr xmlns:wpc="http://schemas.microsoft.com/office/word/2010/wordprocessingCanvas" xmlns:cx="http://schemas.microsoft.com/office/drawing/2014/chartex" xmlns:cx1="http://schemas.microsoft.com/office/drawing/2015/9/8/chartex" xmlns:mc="http://schemas.openxmlformats.org/markup-compatibility/2006" xmlns:o="urn:schemas-microsoft-com:office:office" xmlns:r="http://schemas.openxmlformats.org/officeDocument/2006/relationships" xmlns:m="http://schemas.openxmlformats.org/officeDocument/2006/math" xmlns:v="urn:schemas-microsoft-com:vml" xmlns:wp14="http://schemas.microsoft.com/office/word/2010/wordprocessingDrawing" xmlns:wp="http://schemas.openxmlformats.org/drawingml/2006/wordprocessingDrawing" xmlns:w10="urn:schemas-microsoft-com:office:word" xmlns:w="http://schemas.openxmlformats.org/wordprocessingml/2006/main" xmlns:w14="http://schemas.microsoft.com/office/word/2010/wordml" xmlns:w15="http://schemas.microsoft.com/office/word/2012/wordml" xmlns:w16se="http://schemas.microsoft.com/office/word/2015/wordml/symex" xmlns:wpg="http://schemas.microsoft.com/office/word/2010/wordprocessingGroup" xmlns:wpi="http://schemas.microsoft.com/office/word/2010/wordprocessingInk" xmlns:wne="http://schemas.microsoft.com/office/word/2006/wordml" xmlns:wps="http://schemas.microsoft.com/office/word/2010/wordprocessingShape" mc:Ignorable="w14 w15 w16se wp14">
+  <w:p>
+    <w:pPr>
+      <w:pStyle w:val="En-tte"/>
+      <w:rPr>
+        <w:lang w:val="fr-CH"/>
+      </w:rPr>
+    </w:pPr>
+    <w:proofErr w:type="spellStart"/>
+    <w:r>
+      <w:rPr>
+        <w:lang w:val="fr-CH"/>
+      </w:rPr>
+      <w:t>Bauduccio</w:t>
+    </w:r>
+    <w:proofErr w:type="spellEnd"/>
+    <w:r>
+      <w:rPr>
+        <w:lang w:val="fr-CH"/>
+      </w:rPr>
+      <w:t xml:space="preserve"> Lorenzo, Moreno Kevin, Ryser Tom</w:t>
+    </w:r>
+    <w:r>
+      <w:rPr>
+        <w:lang w:val="fr-CH"/>
+      </w:rPr>
+      <w:tab/>
+    </w:r>
+    <w:r>
+      <w:rPr>
+        <w:lang w:val="fr-CH"/>
+      </w:rPr>
+      <w:tab/>
+    </w:r>
+    <w:r>
+      <w:rPr>
+        <w:lang w:val="fr-CH"/>
+      </w:rPr>
+      <w:fldChar w:fldCharType="begin"/>
+    </w:r>
+    <w:r>
+      <w:rPr>
+        <w:lang w:val="fr-CH"/>
+      </w:rPr>
+      <w:instrText xml:space="preserve"> TIME \@ "d MMMM yyyy" </w:instrText>
+    </w:r>
+    <w:r>
+      <w:rPr>
+        <w:lang w:val="fr-CH"/>
+      </w:rPr>
+      <w:fldChar w:fldCharType="separate"/>
+    </w:r>
+    <w:r>
+      <w:rPr>
+        <w:noProof/>
+        <w:lang w:val="fr-CH"/>
+      </w:rPr>
+      <w:t>26 février 2020</w:t>
+    </w:r>
+    <w:r>
+      <w:rPr>
+        <w:lang w:val="fr-CH"/>
+      </w:rPr>
+      <w:fldChar w:fldCharType="end"/>
+    </w:r>
+  </w:p>
+</w:hdr>
 </file>
 
 <file path=word/numbering.xml><?xml version="1.0" encoding="utf-8"?>
@@ -812,7 +1074,7 @@
         <w:rFonts w:ascii="Courier New" w:hAnsi="Courier New" w:cs="Courier New" w:hint="default"/>
       </w:rPr>
     </w:lvl>
-    <w:lvl w:ilvl="2" w:tplc="100C0005" w:tentative="1">
+    <w:lvl w:ilvl="2" w:tplc="100C0005">
       <w:start w:val="1"/>
       <w:numFmt w:val="bullet"/>
       <w:lvlText w:val=""/>
@@ -824,7 +1086,7 @@
         <w:rFonts w:ascii="Wingdings" w:hAnsi="Wingdings" w:hint="default"/>
       </w:rPr>
     </w:lvl>
-    <w:lvl w:ilvl="3" w:tplc="100C0001" w:tentative="1">
+    <w:lvl w:ilvl="3" w:tplc="100C0001">
       <w:start w:val="1"/>
       <w:numFmt w:val="bullet"/>
       <w:lvlText w:val=""/>
@@ -836,7 +1098,7 @@
         <w:rFonts w:ascii="Symbol" w:hAnsi="Symbol" w:hint="default"/>
       </w:rPr>
     </w:lvl>
-    <w:lvl w:ilvl="4" w:tplc="100C0003" w:tentative="1">
+    <w:lvl w:ilvl="4" w:tplc="100C0003">
       <w:start w:val="1"/>
       <w:numFmt w:val="bullet"/>
       <w:lvlText w:val="o"/>
@@ -848,7 +1110,7 @@
         <w:rFonts w:ascii="Courier New" w:hAnsi="Courier New" w:cs="Courier New" w:hint="default"/>
       </w:rPr>
     </w:lvl>
-    <w:lvl w:ilvl="5" w:tplc="100C0005" w:tentative="1">
+    <w:lvl w:ilvl="5" w:tplc="100C0005">
       <w:start w:val="1"/>
       <w:numFmt w:val="bullet"/>
       <w:lvlText w:val=""/>
@@ -860,7 +1122,7 @@
         <w:rFonts w:ascii="Wingdings" w:hAnsi="Wingdings" w:hint="default"/>
       </w:rPr>
     </w:lvl>
-    <w:lvl w:ilvl="6" w:tplc="100C0001" w:tentative="1">
+    <w:lvl w:ilvl="6" w:tplc="100C0001">
       <w:start w:val="1"/>
       <w:numFmt w:val="bullet"/>
       <w:lvlText w:val=""/>
@@ -872,7 +1134,7 @@
         <w:rFonts w:ascii="Symbol" w:hAnsi="Symbol" w:hint="default"/>
       </w:rPr>
     </w:lvl>
-    <w:lvl w:ilvl="7" w:tplc="100C0003" w:tentative="1">
+    <w:lvl w:ilvl="7" w:tplc="100C0003">
       <w:start w:val="1"/>
       <w:numFmt w:val="bullet"/>
       <w:lvlText w:val="o"/>
@@ -884,7 +1146,7 @@
         <w:rFonts w:ascii="Courier New" w:hAnsi="Courier New" w:cs="Courier New" w:hint="default"/>
       </w:rPr>
     </w:lvl>
-    <w:lvl w:ilvl="8" w:tplc="100C0005" w:tentative="1">
+    <w:lvl w:ilvl="8" w:tplc="100C0005">
       <w:start w:val="1"/>
       <w:numFmt w:val="bullet"/>
       <w:lvlText w:val=""/>
@@ -1636,6 +1898,75 @@
       <w:lang w:val="en-CA"/>
     </w:rPr>
   </w:style>
+  <w:style w:type="table" w:styleId="Grilledutableau">
+    <w:name w:val="Table Grid"/>
+    <w:basedOn w:val="TableauNormal"/>
+    <w:uiPriority w:val="39"/>
+    <w:rsid w:val="007D7BE6"/>
+    <w:pPr>
+      <w:spacing w:after="0" w:line="240" w:lineRule="auto"/>
+    </w:pPr>
+    <w:tblPr>
+      <w:tblBorders>
+        <w:top w:val="single" w:sz="4" w:space="0" w:color="auto"/>
+        <w:left w:val="single" w:sz="4" w:space="0" w:color="auto"/>
+        <w:bottom w:val="single" w:sz="4" w:space="0" w:color="auto"/>
+        <w:right w:val="single" w:sz="4" w:space="0" w:color="auto"/>
+        <w:insideH w:val="single" w:sz="4" w:space="0" w:color="auto"/>
+        <w:insideV w:val="single" w:sz="4" w:space="0" w:color="auto"/>
+      </w:tblBorders>
+    </w:tblPr>
+  </w:style>
+  <w:style w:type="paragraph" w:styleId="En-tte">
+    <w:name w:val="header"/>
+    <w:basedOn w:val="Normal"/>
+    <w:link w:val="En-tteCar"/>
+    <w:uiPriority w:val="99"/>
+    <w:unhideWhenUsed/>
+    <w:rsid w:val="00D40E1E"/>
+    <w:pPr>
+      <w:tabs>
+        <w:tab w:val="center" w:pos="4536"/>
+        <w:tab w:val="right" w:pos="9072"/>
+      </w:tabs>
+      <w:spacing w:after="0" w:line="240" w:lineRule="auto"/>
+    </w:pPr>
+  </w:style>
+  <w:style w:type="character" w:customStyle="1" w:styleId="En-tteCar">
+    <w:name w:val="En-tête Car"/>
+    <w:basedOn w:val="Policepardfaut"/>
+    <w:link w:val="En-tte"/>
+    <w:uiPriority w:val="99"/>
+    <w:rsid w:val="00D40E1E"/>
+    <w:rPr>
+      <w:lang w:val="en-CA"/>
+    </w:rPr>
+  </w:style>
+  <w:style w:type="paragraph" w:styleId="Pieddepage">
+    <w:name w:val="footer"/>
+    <w:basedOn w:val="Normal"/>
+    <w:link w:val="PieddepageCar"/>
+    <w:uiPriority w:val="99"/>
+    <w:unhideWhenUsed/>
+    <w:rsid w:val="00D40E1E"/>
+    <w:pPr>
+      <w:tabs>
+        <w:tab w:val="center" w:pos="4536"/>
+        <w:tab w:val="right" w:pos="9072"/>
+      </w:tabs>
+      <w:spacing w:after="0" w:line="240" w:lineRule="auto"/>
+    </w:pPr>
+  </w:style>
+  <w:style w:type="character" w:customStyle="1" w:styleId="PieddepageCar">
+    <w:name w:val="Pied de page Car"/>
+    <w:basedOn w:val="Policepardfaut"/>
+    <w:link w:val="Pieddepage"/>
+    <w:uiPriority w:val="99"/>
+    <w:rsid w:val="00D40E1E"/>
+    <w:rPr>
+      <w:lang w:val="en-CA"/>
+    </w:rPr>
+  </w:style>
 </w:styles>
 </file>
 

</xml_diff>

<commit_message>
Add the latex version of the documentation and spelling correction
</commit_message>
<xml_diff>
--- a/DocumentationTechnique.docx
+++ b/DocumentationTechnique.docx
@@ -532,8 +532,6 @@
         </w:rPr>
         <w:t>Je l’ai appelé « FolderScan », puis sous Options de sécurité j’ai coché les options comme si dessous</w:t>
       </w:r>
-      <w:bookmarkStart w:id="0" w:name="_GoBack"/>
-      <w:bookmarkEnd w:id="0"/>
     </w:p>
     <w:p>
       <w:pPr>
@@ -669,6 +667,893 @@
     </w:p>
     <w:p>
       <w:pPr>
+        <w:pStyle w:val="Titre2"/>
+        <w:rPr>
+          <w:lang w:val="fr-CH"/>
+        </w:rPr>
+      </w:pPr>
+      <w:r>
+        <w:rPr>
+          <w:lang w:val="fr-CH"/>
+        </w:rPr>
+        <w:t>Exécution d’un script Python en background</w:t>
+      </w:r>
+    </w:p>
+    <w:p>
+      <w:pPr>
+        <w:rPr>
+          <w:lang w:val="fr-CH"/>
+        </w:rPr>
+      </w:pPr>
+    </w:p>
+    <w:p>
+      <w:pPr>
+        <w:pStyle w:val="Titre2"/>
+        <w:rPr>
+          <w:lang w:val="fr-CH"/>
+        </w:rPr>
+      </w:pPr>
+      <w:r>
+        <w:rPr>
+          <w:lang w:val="fr-CH"/>
+        </w:rPr>
+        <w:t>Création du site web</w:t>
+      </w:r>
+    </w:p>
+    <w:p>
+      <w:pPr>
+        <w:pStyle w:val="Titre3"/>
+        <w:rPr>
+          <w:lang w:val="fr-CH"/>
+        </w:rPr>
+      </w:pPr>
+      <w:r>
+        <w:rPr>
+          <w:lang w:val="fr-CH"/>
+        </w:rPr>
+        <w:t>Description du code</w:t>
+      </w:r>
+    </w:p>
+    <w:p>
+      <w:pPr>
+        <w:pStyle w:val="Titre4"/>
+        <w:rPr>
+          <w:lang w:val="fr-CH"/>
+        </w:rPr>
+      </w:pPr>
+      <w:r>
+        <w:rPr>
+          <w:lang w:val="fr-CH"/>
+        </w:rPr>
+        <w:t xml:space="preserve">Classe </w:t>
+      </w:r>
+      <w:proofErr w:type="spellStart"/>
+      <w:r>
+        <w:rPr>
+          <w:lang w:val="fr-CH"/>
+        </w:rPr>
+        <w:t>User.php</w:t>
+      </w:r>
+      <w:proofErr w:type="spellEnd"/>
+    </w:p>
+    <w:p>
+      <w:pPr>
+        <w:rPr>
+          <w:lang w:val="fr-CH"/>
+        </w:rPr>
+      </w:pPr>
+      <w:r>
+        <w:rPr>
+          <w:lang w:val="fr-CH"/>
+        </w:rPr>
+        <w:t xml:space="preserve">La classe </w:t>
+      </w:r>
+      <w:proofErr w:type="spellStart"/>
+      <w:r>
+        <w:rPr>
+          <w:lang w:val="fr-CH"/>
+        </w:rPr>
+        <w:t>User.php</w:t>
+      </w:r>
+      <w:proofErr w:type="spellEnd"/>
+    </w:p>
+    <w:p>
+      <w:pPr>
+        <w:pStyle w:val="Titre4"/>
+        <w:rPr>
+          <w:lang w:val="fr-CH"/>
+        </w:rPr>
+      </w:pPr>
+      <w:r>
+        <w:rPr>
+          <w:lang w:val="fr-CH"/>
+        </w:rPr>
+        <w:t xml:space="preserve">Classe </w:t>
+      </w:r>
+      <w:proofErr w:type="spellStart"/>
+      <w:r>
+        <w:rPr>
+          <w:lang w:val="fr-CH"/>
+        </w:rPr>
+        <w:t>Pdo</w:t>
+      </w:r>
+      <w:r>
+        <w:rPr>
+          <w:lang w:val="fr-CH"/>
+        </w:rPr>
+        <w:t>.php</w:t>
+      </w:r>
+      <w:proofErr w:type="spellEnd"/>
+      <w:r>
+        <w:rPr>
+          <w:lang w:val="fr-CH"/>
+        </w:rPr>
+        <w:t xml:space="preserve"> </w:t>
+      </w:r>
+    </w:p>
+    <w:p>
+      <w:pPr>
+        <w:rPr>
+          <w:lang w:val="fr-CH"/>
+        </w:rPr>
+      </w:pPr>
+      <w:r>
+        <w:rPr>
+          <w:lang w:val="fr-CH"/>
+        </w:rPr>
+        <w:t xml:space="preserve">La classe </w:t>
+      </w:r>
+      <w:proofErr w:type="spellStart"/>
+      <w:r>
+        <w:rPr>
+          <w:lang w:val="fr-CH"/>
+        </w:rPr>
+        <w:t>Pdo.php</w:t>
+      </w:r>
+      <w:proofErr w:type="spellEnd"/>
+      <w:r>
+        <w:rPr>
+          <w:lang w:val="fr-CH"/>
+        </w:rPr>
+        <w:t xml:space="preserve"> permet d’exécuter des requêtes </w:t>
+      </w:r>
+      <w:proofErr w:type="spellStart"/>
+      <w:r>
+        <w:rPr>
+          <w:lang w:val="fr-CH"/>
+        </w:rPr>
+        <w:t>mySQL</w:t>
+      </w:r>
+      <w:proofErr w:type="spellEnd"/>
+      <w:r>
+        <w:rPr>
+          <w:lang w:val="fr-CH"/>
+        </w:rPr>
+        <w:t xml:space="preserve"> </w:t>
+      </w:r>
+      <w:r>
+        <w:rPr>
+          <w:lang w:val="fr-CH"/>
+        </w:rPr>
+        <w:t xml:space="preserve">à partir du PHP, ses </w:t>
+      </w:r>
+    </w:p>
+    <w:p>
+      <w:pPr>
+        <w:shd w:val="clear" w:color="auto" w:fill="1E1E1E"/>
+        <w:spacing w:after="0" w:line="285" w:lineRule="atLeast"/>
+        <w:rPr>
+          <w:rFonts w:ascii="Consolas" w:eastAsia="Times New Roman" w:hAnsi="Consolas" w:cs="Times New Roman"/>
+          <w:color w:val="D4D4D4"/>
+          <w:sz w:val="20"/>
+          <w:szCs w:val="20"/>
+          <w:lang w:val="fr-CH" w:eastAsia="fr-CH"/>
+        </w:rPr>
+      </w:pPr>
+      <w:r>
+        <w:rPr>
+          <w:rFonts w:ascii="Consolas" w:eastAsia="Times New Roman" w:hAnsi="Consolas" w:cs="Times New Roman"/>
+          <w:color w:val="6A9955"/>
+          <w:sz w:val="20"/>
+          <w:szCs w:val="20"/>
+          <w:lang w:val="fr-CH" w:eastAsia="fr-CH"/>
+        </w:rPr>
+        <w:t>//Crée une connexion à la BDD</w:t>
+      </w:r>
+    </w:p>
+    <w:p>
+      <w:pPr>
+        <w:shd w:val="clear" w:color="auto" w:fill="1E1E1E"/>
+        <w:spacing w:after="0" w:line="285" w:lineRule="atLeast"/>
+        <w:rPr>
+          <w:rFonts w:ascii="Consolas" w:eastAsia="Times New Roman" w:hAnsi="Consolas" w:cs="Times New Roman"/>
+          <w:color w:val="D4D4D4"/>
+          <w:sz w:val="20"/>
+          <w:szCs w:val="20"/>
+          <w:lang w:val="fr-CH" w:eastAsia="fr-CH"/>
+        </w:rPr>
+      </w:pPr>
+      <w:r>
+        <w:rPr>
+          <w:rFonts w:ascii="Consolas" w:eastAsia="Times New Roman" w:hAnsi="Consolas" w:cs="Times New Roman"/>
+          <w:color w:val="D4D4D4"/>
+          <w:sz w:val="20"/>
+          <w:szCs w:val="20"/>
+          <w:lang w:val="fr-CH" w:eastAsia="fr-CH"/>
+        </w:rPr>
+        <w:t>    </w:t>
+      </w:r>
+      <w:proofErr w:type="spellStart"/>
+      <w:proofErr w:type="gramStart"/>
+      <w:r>
+        <w:rPr>
+          <w:rFonts w:ascii="Consolas" w:eastAsia="Times New Roman" w:hAnsi="Consolas" w:cs="Times New Roman"/>
+          <w:color w:val="569CD6"/>
+          <w:sz w:val="20"/>
+          <w:szCs w:val="20"/>
+          <w:lang w:val="fr-CH" w:eastAsia="fr-CH"/>
+        </w:rPr>
+        <w:t>function</w:t>
+      </w:r>
+      <w:proofErr w:type="spellEnd"/>
+      <w:proofErr w:type="gramEnd"/>
+      <w:r>
+        <w:rPr>
+          <w:rFonts w:ascii="Consolas" w:eastAsia="Times New Roman" w:hAnsi="Consolas" w:cs="Times New Roman"/>
+          <w:color w:val="D4D4D4"/>
+          <w:sz w:val="20"/>
+          <w:szCs w:val="20"/>
+          <w:lang w:val="fr-CH" w:eastAsia="fr-CH"/>
+        </w:rPr>
+        <w:t> </w:t>
+      </w:r>
+      <w:proofErr w:type="spellStart"/>
+      <w:r>
+        <w:rPr>
+          <w:rFonts w:ascii="Consolas" w:eastAsia="Times New Roman" w:hAnsi="Consolas" w:cs="Times New Roman"/>
+          <w:color w:val="DCDCAA"/>
+          <w:sz w:val="20"/>
+          <w:szCs w:val="20"/>
+          <w:lang w:val="fr-CH" w:eastAsia="fr-CH"/>
+        </w:rPr>
+        <w:t>CreateConnexion</w:t>
+      </w:r>
+      <w:proofErr w:type="spellEnd"/>
+      <w:r>
+        <w:rPr>
+          <w:rFonts w:ascii="Consolas" w:eastAsia="Times New Roman" w:hAnsi="Consolas" w:cs="Times New Roman"/>
+          <w:color w:val="D4D4D4"/>
+          <w:sz w:val="20"/>
+          <w:szCs w:val="20"/>
+          <w:lang w:val="fr-CH" w:eastAsia="fr-CH"/>
+        </w:rPr>
+        <w:t>() {</w:t>
+      </w:r>
+    </w:p>
+    <w:p>
+      <w:pPr>
+        <w:shd w:val="clear" w:color="auto" w:fill="1E1E1E"/>
+        <w:spacing w:after="0" w:line="285" w:lineRule="atLeast"/>
+        <w:rPr>
+          <w:rFonts w:ascii="Consolas" w:eastAsia="Times New Roman" w:hAnsi="Consolas" w:cs="Times New Roman"/>
+          <w:color w:val="D4D4D4"/>
+          <w:sz w:val="20"/>
+          <w:szCs w:val="20"/>
+          <w:lang w:val="de-CH" w:eastAsia="fr-CH"/>
+        </w:rPr>
+      </w:pPr>
+      <w:r>
+        <w:rPr>
+          <w:rFonts w:ascii="Consolas" w:eastAsia="Times New Roman" w:hAnsi="Consolas" w:cs="Times New Roman"/>
+          <w:color w:val="D4D4D4"/>
+          <w:sz w:val="20"/>
+          <w:szCs w:val="20"/>
+          <w:lang w:val="fr-CH" w:eastAsia="fr-CH"/>
+        </w:rPr>
+        <w:t>        </w:t>
+      </w:r>
+      <w:r>
+        <w:rPr>
+          <w:rFonts w:ascii="Consolas" w:eastAsia="Times New Roman" w:hAnsi="Consolas" w:cs="Times New Roman"/>
+          <w:color w:val="9CDCFE"/>
+          <w:sz w:val="20"/>
+          <w:szCs w:val="20"/>
+          <w:lang w:val="fr-CH" w:eastAsia="fr-CH"/>
+        </w:rPr>
+        <w:t>$</w:t>
+      </w:r>
+      <w:proofErr w:type="spellStart"/>
+      <w:r>
+        <w:rPr>
+          <w:rFonts w:ascii="Consolas" w:eastAsia="Times New Roman" w:hAnsi="Consolas" w:cs="Times New Roman"/>
+          <w:color w:val="9CDCFE"/>
+          <w:sz w:val="20"/>
+          <w:szCs w:val="20"/>
+          <w:lang w:val="fr-CH" w:eastAsia="fr-CH"/>
+        </w:rPr>
+        <w:t>db</w:t>
+      </w:r>
+      <w:proofErr w:type="spellEnd"/>
+      <w:r>
+        <w:rPr>
+          <w:rFonts w:ascii="Consolas" w:eastAsia="Times New Roman" w:hAnsi="Consolas" w:cs="Times New Roman"/>
+          <w:color w:val="D4D4D4"/>
+          <w:sz w:val="20"/>
+          <w:szCs w:val="20"/>
+          <w:lang w:val="fr-CH" w:eastAsia="fr-CH"/>
+        </w:rPr>
+        <w:t> = </w:t>
+      </w:r>
+      <w:r>
+        <w:rPr>
+          <w:rFonts w:ascii="Consolas" w:eastAsia="Times New Roman" w:hAnsi="Consolas" w:cs="Times New Roman"/>
+          <w:color w:val="569CD6"/>
+          <w:sz w:val="20"/>
+          <w:szCs w:val="20"/>
+          <w:lang w:val="fr-CH" w:eastAsia="fr-CH"/>
+        </w:rPr>
+        <w:t>new</w:t>
+      </w:r>
+      <w:r>
+        <w:rPr>
+          <w:rFonts w:ascii="Consolas" w:eastAsia="Times New Roman" w:hAnsi="Consolas" w:cs="Times New Roman"/>
+          <w:color w:val="D4D4D4"/>
+          <w:sz w:val="20"/>
+          <w:szCs w:val="20"/>
+          <w:lang w:val="fr-CH" w:eastAsia="fr-CH"/>
+        </w:rPr>
+        <w:t> </w:t>
+      </w:r>
+      <w:proofErr w:type="gramStart"/>
+      <w:r>
+        <w:rPr>
+          <w:rFonts w:ascii="Consolas" w:eastAsia="Times New Roman" w:hAnsi="Consolas" w:cs="Times New Roman"/>
+          <w:color w:val="4EC9B0"/>
+          <w:sz w:val="20"/>
+          <w:szCs w:val="20"/>
+          <w:lang w:val="fr-CH" w:eastAsia="fr-CH"/>
+        </w:rPr>
+        <w:t>PDO</w:t>
+      </w:r>
+      <w:r>
+        <w:rPr>
+          <w:rFonts w:ascii="Consolas" w:eastAsia="Times New Roman" w:hAnsi="Consolas" w:cs="Times New Roman"/>
+          <w:color w:val="D4D4D4"/>
+          <w:sz w:val="20"/>
+          <w:szCs w:val="20"/>
+          <w:lang w:val="fr-CH" w:eastAsia="fr-CH"/>
+        </w:rPr>
+        <w:t>(</w:t>
+      </w:r>
+      <w:proofErr w:type="gramEnd"/>
+      <w:r>
+        <w:rPr>
+          <w:rFonts w:ascii="Consolas" w:eastAsia="Times New Roman" w:hAnsi="Consolas" w:cs="Times New Roman"/>
+          <w:color w:val="CE9178"/>
+          <w:sz w:val="20"/>
+          <w:szCs w:val="20"/>
+          <w:lang w:val="fr-CH" w:eastAsia="fr-CH"/>
+        </w:rPr>
+        <w:t>"</w:t>
+      </w:r>
+      <w:proofErr w:type="spellStart"/>
+      <w:r>
+        <w:rPr>
+          <w:rFonts w:ascii="Consolas" w:eastAsia="Times New Roman" w:hAnsi="Consolas" w:cs="Times New Roman"/>
+          <w:color w:val="CE9178"/>
+          <w:sz w:val="20"/>
+          <w:szCs w:val="20"/>
+          <w:lang w:val="fr-CH" w:eastAsia="fr-CH"/>
+        </w:rPr>
+        <w:t>mysql:host</w:t>
+      </w:r>
+      <w:proofErr w:type="spellEnd"/>
+      <w:r>
+        <w:rPr>
+          <w:rFonts w:ascii="Consolas" w:eastAsia="Times New Roman" w:hAnsi="Consolas" w:cs="Times New Roman"/>
+          <w:color w:val="CE9178"/>
+          <w:sz w:val="20"/>
+          <w:szCs w:val="20"/>
+          <w:lang w:val="fr-CH" w:eastAsia="fr-CH"/>
+        </w:rPr>
+        <w:t>="</w:t>
+      </w:r>
+      <w:r>
+        <w:rPr>
+          <w:rFonts w:ascii="Consolas" w:eastAsia="Times New Roman" w:hAnsi="Consolas" w:cs="Times New Roman"/>
+          <w:color w:val="D4D4D4"/>
+          <w:sz w:val="20"/>
+          <w:szCs w:val="20"/>
+          <w:lang w:val="fr-CH" w:eastAsia="fr-CH"/>
+        </w:rPr>
+        <w:t> . </w:t>
+      </w:r>
+      <w:r>
+        <w:rPr>
+          <w:rFonts w:ascii="Consolas" w:eastAsia="Times New Roman" w:hAnsi="Consolas" w:cs="Times New Roman"/>
+          <w:color w:val="569CD6"/>
+          <w:sz w:val="20"/>
+          <w:szCs w:val="20"/>
+          <w:lang w:val="de-CH" w:eastAsia="fr-CH"/>
+        </w:rPr>
+        <w:t>$this</w:t>
+      </w:r>
+      <w:r>
+        <w:rPr>
+          <w:rFonts w:ascii="Consolas" w:eastAsia="Times New Roman" w:hAnsi="Consolas" w:cs="Times New Roman"/>
+          <w:color w:val="D4D4D4"/>
+          <w:sz w:val="20"/>
+          <w:szCs w:val="20"/>
+          <w:lang w:val="de-CH" w:eastAsia="fr-CH"/>
+        </w:rPr>
+        <w:t>-&gt;</w:t>
+      </w:r>
+      <w:r>
+        <w:rPr>
+          <w:rFonts w:ascii="Consolas" w:eastAsia="Times New Roman" w:hAnsi="Consolas" w:cs="Times New Roman"/>
+          <w:color w:val="9CDCFE"/>
+          <w:sz w:val="20"/>
+          <w:szCs w:val="20"/>
+          <w:lang w:val="de-CH" w:eastAsia="fr-CH"/>
+        </w:rPr>
+        <w:t>_</w:t>
+      </w:r>
+      <w:proofErr w:type="gramStart"/>
+      <w:r>
+        <w:rPr>
+          <w:rFonts w:ascii="Consolas" w:eastAsia="Times New Roman" w:hAnsi="Consolas" w:cs="Times New Roman"/>
+          <w:color w:val="9CDCFE"/>
+          <w:sz w:val="20"/>
+          <w:szCs w:val="20"/>
+          <w:lang w:val="de-CH" w:eastAsia="fr-CH"/>
+        </w:rPr>
+        <w:t>host</w:t>
+      </w:r>
+      <w:r>
+        <w:rPr>
+          <w:rFonts w:ascii="Consolas" w:eastAsia="Times New Roman" w:hAnsi="Consolas" w:cs="Times New Roman"/>
+          <w:color w:val="D4D4D4"/>
+          <w:sz w:val="20"/>
+          <w:szCs w:val="20"/>
+          <w:lang w:val="de-CH" w:eastAsia="fr-CH"/>
+        </w:rPr>
+        <w:t> .</w:t>
+      </w:r>
+      <w:proofErr w:type="gramEnd"/>
+      <w:r>
+        <w:rPr>
+          <w:rFonts w:ascii="Consolas" w:eastAsia="Times New Roman" w:hAnsi="Consolas" w:cs="Times New Roman"/>
+          <w:color w:val="D4D4D4"/>
+          <w:sz w:val="20"/>
+          <w:szCs w:val="20"/>
+          <w:lang w:val="de-CH" w:eastAsia="fr-CH"/>
+        </w:rPr>
+        <w:t> </w:t>
+      </w:r>
+      <w:proofErr w:type="gramStart"/>
+      <w:r>
+        <w:rPr>
+          <w:rFonts w:ascii="Consolas" w:eastAsia="Times New Roman" w:hAnsi="Consolas" w:cs="Times New Roman"/>
+          <w:color w:val="CE9178"/>
+          <w:sz w:val="20"/>
+          <w:szCs w:val="20"/>
+          <w:lang w:val="de-CH" w:eastAsia="fr-CH"/>
+        </w:rPr>
+        <w:t>";dbname</w:t>
+      </w:r>
+      <w:proofErr w:type="gramEnd"/>
+      <w:r>
+        <w:rPr>
+          <w:rFonts w:ascii="Consolas" w:eastAsia="Times New Roman" w:hAnsi="Consolas" w:cs="Times New Roman"/>
+          <w:color w:val="CE9178"/>
+          <w:sz w:val="20"/>
+          <w:szCs w:val="20"/>
+          <w:lang w:val="de-CH" w:eastAsia="fr-CH"/>
+        </w:rPr>
+        <w:t>="</w:t>
+      </w:r>
+      <w:r>
+        <w:rPr>
+          <w:rFonts w:ascii="Consolas" w:eastAsia="Times New Roman" w:hAnsi="Consolas" w:cs="Times New Roman"/>
+          <w:color w:val="D4D4D4"/>
+          <w:sz w:val="20"/>
+          <w:szCs w:val="20"/>
+          <w:lang w:val="de-CH" w:eastAsia="fr-CH"/>
+        </w:rPr>
+        <w:t> . </w:t>
+      </w:r>
+      <w:r>
+        <w:rPr>
+          <w:rFonts w:ascii="Consolas" w:eastAsia="Times New Roman" w:hAnsi="Consolas" w:cs="Times New Roman"/>
+          <w:color w:val="569CD6"/>
+          <w:sz w:val="20"/>
+          <w:szCs w:val="20"/>
+          <w:lang w:val="de-CH" w:eastAsia="fr-CH"/>
+        </w:rPr>
+        <w:t>$this</w:t>
+      </w:r>
+      <w:r>
+        <w:rPr>
+          <w:rFonts w:ascii="Consolas" w:eastAsia="Times New Roman" w:hAnsi="Consolas" w:cs="Times New Roman"/>
+          <w:color w:val="D4D4D4"/>
+          <w:sz w:val="20"/>
+          <w:szCs w:val="20"/>
+          <w:lang w:val="de-CH" w:eastAsia="fr-CH"/>
+        </w:rPr>
+        <w:t>-&gt;</w:t>
+      </w:r>
+      <w:r>
+        <w:rPr>
+          <w:rFonts w:ascii="Consolas" w:eastAsia="Times New Roman" w:hAnsi="Consolas" w:cs="Times New Roman"/>
+          <w:color w:val="9CDCFE"/>
+          <w:sz w:val="20"/>
+          <w:szCs w:val="20"/>
+          <w:lang w:val="de-CH" w:eastAsia="fr-CH"/>
+        </w:rPr>
+        <w:t>_dbname</w:t>
+      </w:r>
+      <w:r>
+        <w:rPr>
+          <w:rFonts w:ascii="Consolas" w:eastAsia="Times New Roman" w:hAnsi="Consolas" w:cs="Times New Roman"/>
+          <w:color w:val="D4D4D4"/>
+          <w:sz w:val="20"/>
+          <w:szCs w:val="20"/>
+          <w:lang w:val="de-CH" w:eastAsia="fr-CH"/>
+        </w:rPr>
+        <w:t>, </w:t>
+      </w:r>
+      <w:r>
+        <w:rPr>
+          <w:rFonts w:ascii="Consolas" w:eastAsia="Times New Roman" w:hAnsi="Consolas" w:cs="Times New Roman"/>
+          <w:color w:val="569CD6"/>
+          <w:sz w:val="20"/>
+          <w:szCs w:val="20"/>
+          <w:lang w:val="de-CH" w:eastAsia="fr-CH"/>
+        </w:rPr>
+        <w:t>$this</w:t>
+      </w:r>
+      <w:r>
+        <w:rPr>
+          <w:rFonts w:ascii="Consolas" w:eastAsia="Times New Roman" w:hAnsi="Consolas" w:cs="Times New Roman"/>
+          <w:color w:val="D4D4D4"/>
+          <w:sz w:val="20"/>
+          <w:szCs w:val="20"/>
+          <w:lang w:val="de-CH" w:eastAsia="fr-CH"/>
+        </w:rPr>
+        <w:t>-&gt;</w:t>
+      </w:r>
+      <w:r>
+        <w:rPr>
+          <w:rFonts w:ascii="Consolas" w:eastAsia="Times New Roman" w:hAnsi="Consolas" w:cs="Times New Roman"/>
+          <w:color w:val="9CDCFE"/>
+          <w:sz w:val="20"/>
+          <w:szCs w:val="20"/>
+          <w:lang w:val="de-CH" w:eastAsia="fr-CH"/>
+        </w:rPr>
+        <w:t>_user</w:t>
+      </w:r>
+      <w:r>
+        <w:rPr>
+          <w:rFonts w:ascii="Consolas" w:eastAsia="Times New Roman" w:hAnsi="Consolas" w:cs="Times New Roman"/>
+          <w:color w:val="D4D4D4"/>
+          <w:sz w:val="20"/>
+          <w:szCs w:val="20"/>
+          <w:lang w:val="de-CH" w:eastAsia="fr-CH"/>
+        </w:rPr>
+        <w:t>, </w:t>
+      </w:r>
+      <w:r>
+        <w:rPr>
+          <w:rFonts w:ascii="Consolas" w:eastAsia="Times New Roman" w:hAnsi="Consolas" w:cs="Times New Roman"/>
+          <w:color w:val="569CD6"/>
+          <w:sz w:val="20"/>
+          <w:szCs w:val="20"/>
+          <w:lang w:val="de-CH" w:eastAsia="fr-CH"/>
+        </w:rPr>
+        <w:t>$this</w:t>
+      </w:r>
+      <w:r>
+        <w:rPr>
+          <w:rFonts w:ascii="Consolas" w:eastAsia="Times New Roman" w:hAnsi="Consolas" w:cs="Times New Roman"/>
+          <w:color w:val="D4D4D4"/>
+          <w:sz w:val="20"/>
+          <w:szCs w:val="20"/>
+          <w:lang w:val="de-CH" w:eastAsia="fr-CH"/>
+        </w:rPr>
+        <w:t>-&gt;</w:t>
+      </w:r>
+      <w:r>
+        <w:rPr>
+          <w:rFonts w:ascii="Consolas" w:eastAsia="Times New Roman" w:hAnsi="Consolas" w:cs="Times New Roman"/>
+          <w:color w:val="9CDCFE"/>
+          <w:sz w:val="20"/>
+          <w:szCs w:val="20"/>
+          <w:lang w:val="de-CH" w:eastAsia="fr-CH"/>
+        </w:rPr>
+        <w:t>_password</w:t>
+      </w:r>
+      <w:r>
+        <w:rPr>
+          <w:rFonts w:ascii="Consolas" w:eastAsia="Times New Roman" w:hAnsi="Consolas" w:cs="Times New Roman"/>
+          <w:color w:val="D4D4D4"/>
+          <w:sz w:val="20"/>
+          <w:szCs w:val="20"/>
+          <w:lang w:val="de-CH" w:eastAsia="fr-CH"/>
+        </w:rPr>
+        <w:t>);</w:t>
+      </w:r>
+    </w:p>
+    <w:p>
+      <w:pPr>
+        <w:shd w:val="clear" w:color="auto" w:fill="1E1E1E"/>
+        <w:spacing w:after="0" w:line="285" w:lineRule="atLeast"/>
+        <w:rPr>
+          <w:rFonts w:ascii="Consolas" w:eastAsia="Times New Roman" w:hAnsi="Consolas" w:cs="Times New Roman"/>
+          <w:color w:val="D4D4D4"/>
+          <w:sz w:val="20"/>
+          <w:szCs w:val="20"/>
+          <w:lang w:val="fr-CH" w:eastAsia="fr-CH"/>
+        </w:rPr>
+      </w:pPr>
+      <w:r>
+        <w:rPr>
+          <w:rFonts w:ascii="Consolas" w:eastAsia="Times New Roman" w:hAnsi="Consolas" w:cs="Times New Roman"/>
+          <w:color w:val="D4D4D4"/>
+          <w:sz w:val="20"/>
+          <w:szCs w:val="20"/>
+          <w:lang w:val="de-CH" w:eastAsia="fr-CH"/>
+        </w:rPr>
+        <w:t>        </w:t>
+      </w:r>
+      <w:r>
+        <w:rPr>
+          <w:rFonts w:ascii="Consolas" w:eastAsia="Times New Roman" w:hAnsi="Consolas" w:cs="Times New Roman"/>
+          <w:color w:val="9CDCFE"/>
+          <w:sz w:val="20"/>
+          <w:szCs w:val="20"/>
+          <w:lang w:val="fr-CH" w:eastAsia="fr-CH"/>
+        </w:rPr>
+        <w:t>$</w:t>
+      </w:r>
+      <w:proofErr w:type="spellStart"/>
+      <w:r>
+        <w:rPr>
+          <w:rFonts w:ascii="Consolas" w:eastAsia="Times New Roman" w:hAnsi="Consolas" w:cs="Times New Roman"/>
+          <w:color w:val="9CDCFE"/>
+          <w:sz w:val="20"/>
+          <w:szCs w:val="20"/>
+          <w:lang w:val="fr-CH" w:eastAsia="fr-CH"/>
+        </w:rPr>
+        <w:t>db</w:t>
+      </w:r>
+      <w:proofErr w:type="spellEnd"/>
+      <w:r>
+        <w:rPr>
+          <w:rFonts w:ascii="Consolas" w:eastAsia="Times New Roman" w:hAnsi="Consolas" w:cs="Times New Roman"/>
+          <w:color w:val="D4D4D4"/>
+          <w:sz w:val="20"/>
+          <w:szCs w:val="20"/>
+          <w:lang w:val="fr-CH" w:eastAsia="fr-CH"/>
+        </w:rPr>
+        <w:t>-&gt;</w:t>
+      </w:r>
+      <w:proofErr w:type="spellStart"/>
+      <w:proofErr w:type="gramStart"/>
+      <w:r>
+        <w:rPr>
+          <w:rFonts w:ascii="Consolas" w:eastAsia="Times New Roman" w:hAnsi="Consolas" w:cs="Times New Roman"/>
+          <w:color w:val="DCDCAA"/>
+          <w:sz w:val="20"/>
+          <w:szCs w:val="20"/>
+          <w:lang w:val="fr-CH" w:eastAsia="fr-CH"/>
+        </w:rPr>
+        <w:t>setAttribute</w:t>
+      </w:r>
+      <w:proofErr w:type="spellEnd"/>
+      <w:r>
+        <w:rPr>
+          <w:rFonts w:ascii="Consolas" w:eastAsia="Times New Roman" w:hAnsi="Consolas" w:cs="Times New Roman"/>
+          <w:color w:val="D4D4D4"/>
+          <w:sz w:val="20"/>
+          <w:szCs w:val="20"/>
+          <w:lang w:val="fr-CH" w:eastAsia="fr-CH"/>
+        </w:rPr>
+        <w:t>(</w:t>
+      </w:r>
+      <w:proofErr w:type="gramEnd"/>
+      <w:r>
+        <w:rPr>
+          <w:rFonts w:ascii="Consolas" w:eastAsia="Times New Roman" w:hAnsi="Consolas" w:cs="Times New Roman"/>
+          <w:color w:val="4EC9B0"/>
+          <w:sz w:val="20"/>
+          <w:szCs w:val="20"/>
+          <w:lang w:val="fr-CH" w:eastAsia="fr-CH"/>
+        </w:rPr>
+        <w:t>PDO</w:t>
+      </w:r>
+      <w:r>
+        <w:rPr>
+          <w:rFonts w:ascii="Consolas" w:eastAsia="Times New Roman" w:hAnsi="Consolas" w:cs="Times New Roman"/>
+          <w:color w:val="D4D4D4"/>
+          <w:sz w:val="20"/>
+          <w:szCs w:val="20"/>
+          <w:lang w:val="fr-CH" w:eastAsia="fr-CH"/>
+        </w:rPr>
+        <w:t>::ATTR_ERRMODE, </w:t>
+      </w:r>
+      <w:r>
+        <w:rPr>
+          <w:rFonts w:ascii="Consolas" w:eastAsia="Times New Roman" w:hAnsi="Consolas" w:cs="Times New Roman"/>
+          <w:color w:val="4EC9B0"/>
+          <w:sz w:val="20"/>
+          <w:szCs w:val="20"/>
+          <w:lang w:val="fr-CH" w:eastAsia="fr-CH"/>
+        </w:rPr>
+        <w:t>PDO</w:t>
+      </w:r>
+      <w:r>
+        <w:rPr>
+          <w:rFonts w:ascii="Consolas" w:eastAsia="Times New Roman" w:hAnsi="Consolas" w:cs="Times New Roman"/>
+          <w:color w:val="D4D4D4"/>
+          <w:sz w:val="20"/>
+          <w:szCs w:val="20"/>
+          <w:lang w:val="fr-CH" w:eastAsia="fr-CH"/>
+        </w:rPr>
+        <w:t>::ERRMODE_EXCEPTION);</w:t>
+      </w:r>
+    </w:p>
+    <w:p>
+      <w:pPr>
+        <w:shd w:val="clear" w:color="auto" w:fill="1E1E1E"/>
+        <w:spacing w:after="0" w:line="285" w:lineRule="atLeast"/>
+        <w:rPr>
+          <w:rFonts w:ascii="Consolas" w:eastAsia="Times New Roman" w:hAnsi="Consolas" w:cs="Times New Roman"/>
+          <w:color w:val="D4D4D4"/>
+          <w:sz w:val="20"/>
+          <w:szCs w:val="20"/>
+          <w:lang w:val="fr-CH" w:eastAsia="fr-CH"/>
+        </w:rPr>
+      </w:pPr>
+      <w:r>
+        <w:rPr>
+          <w:rFonts w:ascii="Consolas" w:eastAsia="Times New Roman" w:hAnsi="Consolas" w:cs="Times New Roman"/>
+          <w:color w:val="D4D4D4"/>
+          <w:sz w:val="20"/>
+          <w:szCs w:val="20"/>
+          <w:lang w:val="fr-CH" w:eastAsia="fr-CH"/>
+        </w:rPr>
+        <w:t>        </w:t>
+      </w:r>
+      <w:proofErr w:type="gramStart"/>
+      <w:r>
+        <w:rPr>
+          <w:rFonts w:ascii="Consolas" w:eastAsia="Times New Roman" w:hAnsi="Consolas" w:cs="Times New Roman"/>
+          <w:color w:val="C586C0"/>
+          <w:sz w:val="20"/>
+          <w:szCs w:val="20"/>
+          <w:lang w:val="fr-CH" w:eastAsia="fr-CH"/>
+        </w:rPr>
+        <w:t>return</w:t>
+      </w:r>
+      <w:proofErr w:type="gramEnd"/>
+      <w:r>
+        <w:rPr>
+          <w:rFonts w:ascii="Consolas" w:eastAsia="Times New Roman" w:hAnsi="Consolas" w:cs="Times New Roman"/>
+          <w:color w:val="D4D4D4"/>
+          <w:sz w:val="20"/>
+          <w:szCs w:val="20"/>
+          <w:lang w:val="fr-CH" w:eastAsia="fr-CH"/>
+        </w:rPr>
+        <w:t> </w:t>
+      </w:r>
+      <w:r>
+        <w:rPr>
+          <w:rFonts w:ascii="Consolas" w:eastAsia="Times New Roman" w:hAnsi="Consolas" w:cs="Times New Roman"/>
+          <w:color w:val="9CDCFE"/>
+          <w:sz w:val="20"/>
+          <w:szCs w:val="20"/>
+          <w:lang w:val="fr-CH" w:eastAsia="fr-CH"/>
+        </w:rPr>
+        <w:t>$</w:t>
+      </w:r>
+      <w:proofErr w:type="spellStart"/>
+      <w:r>
+        <w:rPr>
+          <w:rFonts w:ascii="Consolas" w:eastAsia="Times New Roman" w:hAnsi="Consolas" w:cs="Times New Roman"/>
+          <w:color w:val="9CDCFE"/>
+          <w:sz w:val="20"/>
+          <w:szCs w:val="20"/>
+          <w:lang w:val="fr-CH" w:eastAsia="fr-CH"/>
+        </w:rPr>
+        <w:t>db</w:t>
+      </w:r>
+      <w:proofErr w:type="spellEnd"/>
+      <w:r>
+        <w:rPr>
+          <w:rFonts w:ascii="Consolas" w:eastAsia="Times New Roman" w:hAnsi="Consolas" w:cs="Times New Roman"/>
+          <w:color w:val="D4D4D4"/>
+          <w:sz w:val="20"/>
+          <w:szCs w:val="20"/>
+          <w:lang w:val="fr-CH" w:eastAsia="fr-CH"/>
+        </w:rPr>
+        <w:t>;</w:t>
+      </w:r>
+      <w:bookmarkStart w:id="0" w:name="_GoBack"/>
+      <w:bookmarkEnd w:id="0"/>
+    </w:p>
+    <w:p>
+      <w:pPr>
+        <w:shd w:val="clear" w:color="auto" w:fill="1E1E1E"/>
+        <w:spacing w:after="0" w:line="285" w:lineRule="atLeast"/>
+        <w:rPr>
+          <w:rFonts w:ascii="Consolas" w:eastAsia="Times New Roman" w:hAnsi="Consolas" w:cs="Times New Roman"/>
+          <w:color w:val="D4D4D4"/>
+          <w:sz w:val="20"/>
+          <w:szCs w:val="20"/>
+          <w:lang w:val="fr-CH" w:eastAsia="fr-CH"/>
+        </w:rPr>
+      </w:pPr>
+      <w:r>
+        <w:rPr>
+          <w:rFonts w:ascii="Consolas" w:eastAsia="Times New Roman" w:hAnsi="Consolas" w:cs="Times New Roman"/>
+          <w:color w:val="D4D4D4"/>
+          <w:sz w:val="20"/>
+          <w:szCs w:val="20"/>
+          <w:lang w:val="fr-CH" w:eastAsia="fr-CH"/>
+        </w:rPr>
+        <w:t>    }</w:t>
+      </w:r>
+    </w:p>
+    <w:p>
+      <w:pPr>
+        <w:rPr>
+          <w:lang w:val="fr-CH"/>
+        </w:rPr>
+      </w:pPr>
+    </w:p>
+    <w:p>
+      <w:pPr>
+        <w:rPr>
+          <w:lang w:val="fr-CH"/>
+        </w:rPr>
+      </w:pPr>
+    </w:p>
+    <w:p>
+      <w:pPr>
+        <w:pStyle w:val="Titre3"/>
+        <w:rPr>
+          <w:lang w:val="fr-CH"/>
+        </w:rPr>
+      </w:pPr>
+      <w:r>
+        <w:rPr>
+          <w:lang w:val="fr-CH"/>
+        </w:rPr>
+        <w:t xml:space="preserve"> </w:t>
+      </w:r>
+    </w:p>
+    <w:p>
+      <w:pPr>
+        <w:rPr>
+          <w:lang w:val="fr-CH"/>
+        </w:rPr>
+      </w:pPr>
+    </w:p>
+    <w:p>
+      <w:pPr>
+        <w:rPr>
+          <w:lang w:val="fr-CH"/>
+        </w:rPr>
+      </w:pPr>
+      <w:r>
+        <w:rPr>
+          <w:lang w:val="fr-CH"/>
+        </w:rPr>
+        <w:br w:type="page"/>
+      </w:r>
+    </w:p>
+    <w:p>
+      <w:pPr>
         <w:rPr>
           <w:rFonts w:asciiTheme="majorHAnsi" w:eastAsiaTheme="majorEastAsia" w:hAnsiTheme="majorHAnsi" w:cstheme="majorBidi"/>
           <w:color w:val="2E74B5" w:themeColor="accent1" w:themeShade="BF"/>
@@ -677,12 +1562,6 @@
           <w:lang w:val="fr-CH"/>
         </w:rPr>
       </w:pPr>
-      <w:r>
-        <w:rPr>
-          <w:lang w:val="fr-CH"/>
-        </w:rPr>
-        <w:br w:type="page"/>
-      </w:r>
     </w:p>
     <w:p>
       <w:pPr>
@@ -695,7 +1574,6 @@
         <w:rPr>
           <w:lang w:val="fr-CH"/>
         </w:rPr>
-        <w:lastRenderedPageBreak/>
         <w:t>Conclusion</w:t>
       </w:r>
     </w:p>
@@ -842,21 +1720,31 @@
         <w:rPr>
           <w:lang w:val="fr-CH"/>
         </w:rPr>
-        <w:t xml:space="preserve">leau souple au niveaux des données entrées. Nous avons essayé avec un graphique venant de amcharts.com et un autre venant de highcharts.com. En fin de compte, M. </w:t>
-      </w:r>
-      <w:proofErr w:type="spellStart"/>
-      <w:r>
-        <w:rPr>
-          <w:lang w:val="fr-CH"/>
-        </w:rPr>
-        <w:t>Bauduccio</w:t>
-      </w:r>
-      <w:proofErr w:type="spellEnd"/>
-      <w:r>
-        <w:rPr>
-          <w:lang w:val="fr-CH"/>
-        </w:rPr>
-        <w:t xml:space="preserve"> s’est occupé d’en faire un par lui-même, en reprenant des bouts de code d’un de ceux essayé précédemment. </w:t>
+        <w:t xml:space="preserve">leau souple au niveaux des données entrées. Nous avons essayé avec un graphique venant de amcharts.com et un autre venant de highcharts.com. En fin de compte, </w:t>
+      </w:r>
+      <w:r>
+        <w:rPr>
+          <w:lang w:val="fr-CH"/>
+        </w:rPr>
+        <w:t>Nous nous sommes occupé d’en faire un</w:t>
+      </w:r>
+      <w:r>
+        <w:rPr>
+          <w:lang w:val="fr-CH"/>
+        </w:rPr>
+        <w:t xml:space="preserve">, en reprenant des </w:t>
+      </w:r>
+      <w:r>
+        <w:rPr>
+          <w:lang w:val="fr-CH"/>
+        </w:rPr>
+        <w:t>parties de code provenant des anciens tests</w:t>
+      </w:r>
+      <w:r>
+        <w:rPr>
+          <w:lang w:val="fr-CH"/>
+        </w:rPr>
+        <w:t xml:space="preserve">. </w:t>
       </w:r>
     </w:p>
     <w:p>
@@ -914,6 +1802,7 @@
         <w:docPartUnique/>
       </w:docPartObj>
     </w:sdtPr>
+    <w:sdtEndPr/>
     <w:sdtContent>
       <w:p>
         <w:pPr>
@@ -934,7 +1823,7 @@
             <w:noProof/>
             <w:lang w:val="fr-FR"/>
           </w:rPr>
-          <w:t>2</w:t>
+          <w:t>1</w:t>
         </w:r>
         <w:r>
           <w:fldChar w:fldCharType="end"/>
@@ -1033,7 +1922,7 @@
         <w:noProof/>
         <w:lang w:val="fr-CH"/>
       </w:rPr>
-      <w:t>26 février 2020</w:t>
+      <w:t>4 mars 2020</w:t>
     </w:r>
     <w:r>
       <w:rPr>

</xml_diff>